<commit_message>
Memorian glosategia sartu dut eta glosategi.docx meoria karpetan utzi dut
</commit_message>
<xml_diff>
--- a/MasTer/Dokumentuak/Memoria/Memoria.docx
+++ b/MasTer/Dokumentuak/Memoria/Memoria.docx
@@ -89,6 +89,7 @@
                                 <w:szCs w:val="32"/>
                               </w:rPr>
                             </w:pPr>
+                            <w:proofErr w:type="spellStart"/>
                             <w:r>
                               <w:rPr>
                                 <w:b/>
@@ -97,7 +98,18 @@
                                 <w:sz w:val="32"/>
                                 <w:szCs w:val="32"/>
                               </w:rPr>
-                              <w:t>Master-EUITI</w:t>
+                              <w:t>Master</w:t>
+                            </w:r>
+                            <w:proofErr w:type="spellEnd"/>
+                            <w:r>
+                              <w:rPr>
+                                <w:b/>
+                                <w:bCs/>
+                                <w:color w:val="808080" w:themeColor="text1" w:themeTint="7F"/>
+                                <w:sz w:val="32"/>
+                                <w:szCs w:val="32"/>
+                              </w:rPr>
+                              <w:t>-EUITI</w:t>
                             </w:r>
                           </w:p>
                         </w:sdtContent>
@@ -229,9 +241,6 @@
                           </w:rPr>
                           <w:alias w:val="Author"/>
                           <w:id w:val="15866544"/>
-                          <w:placeholder>
-                            <w:docPart w:val="6D3681EC424E421BB44BE2F542E91979"/>
-                          </w:placeholder>
                           <w:dataBinding w:prefixMappings="xmlns:ns0='http://schemas.openxmlformats.org/package/2006/metadata/core-properties' xmlns:ns1='http://purl.org/dc/elements/1.1/'" w:xpath="/ns0:coreProperties[1]/ns1:creator[1]" w:storeItemID="{6C3C8BC8-F283-45AE-878A-BAB7291924A1}"/>
                           <w:text/>
                         </w:sdtPr>
@@ -274,8 +283,20 @@
                                 <w:sz w:val="32"/>
                                 <w:szCs w:val="32"/>
                               </w:rPr>
-                              <w:t xml:space="preserve"> Unai</w:t>
+                              <w:t xml:space="preserve"> </w:t>
                             </w:r>
+                            <w:proofErr w:type="spellStart"/>
+                            <w:r>
+                              <w:rPr>
+                                <w:b/>
+                                <w:bCs/>
+                                <w:color w:val="808080" w:themeColor="text1" w:themeTint="7F"/>
+                                <w:sz w:val="32"/>
+                                <w:szCs w:val="32"/>
+                              </w:rPr>
+                              <w:t>Unai</w:t>
+                            </w:r>
+                            <w:proofErr w:type="spellEnd"/>
                             <w:r>
                               <w:rPr>
                                 <w:b/>
@@ -294,8 +315,20 @@
                                 <w:sz w:val="32"/>
                                 <w:szCs w:val="32"/>
                               </w:rPr>
-                              <w:t xml:space="preserve"> Lander</w:t>
+                              <w:t xml:space="preserve"> </w:t>
                             </w:r>
+                            <w:proofErr w:type="spellStart"/>
+                            <w:r>
+                              <w:rPr>
+                                <w:b/>
+                                <w:bCs/>
+                                <w:color w:val="808080" w:themeColor="text1" w:themeTint="7F"/>
+                                <w:sz w:val="32"/>
+                                <w:szCs w:val="32"/>
+                              </w:rPr>
+                              <w:t>Lander</w:t>
+                            </w:r>
+                            <w:proofErr w:type="spellEnd"/>
                             <w:r>
                               <w:rPr>
                                 <w:b/>
@@ -306,6 +339,7 @@
                               </w:rPr>
                               <w:t xml:space="preserve"> eta </w:t>
                             </w:r>
+                            <w:proofErr w:type="spellStart"/>
                             <w:r>
                               <w:rPr>
                                 <w:b/>
@@ -316,6 +350,7 @@
                               </w:rPr>
                               <w:t>Jagoba</w:t>
                             </w:r>
+                            <w:proofErr w:type="spellEnd"/>
                           </w:p>
                         </w:sdtContent>
                       </w:sdt>
@@ -347,7 +382,7 @@
     </w:sdt>
     <w:p>
       <w:pPr>
-        <w:pStyle w:val="ListParagraph"/>
+        <w:pStyle w:val="Prrafodelista"/>
         <w:numPr>
           <w:ilvl w:val="0"/>
           <w:numId w:val="7"/>
@@ -357,13 +392,22 @@
           <w:u w:val="single"/>
         </w:rPr>
       </w:pPr>
+      <w:proofErr w:type="spellStart"/>
       <w:r>
         <w:rPr>
           <w:b/>
           <w:u w:val="single"/>
         </w:rPr>
         <w:lastRenderedPageBreak/>
-        <w:t>Deskribapena:</w:t>
+        <w:t>Deskribapena</w:t>
+      </w:r>
+      <w:proofErr w:type="spellEnd"/>
+      <w:r>
+        <w:rPr>
+          <w:b/>
+          <w:u w:val="single"/>
+        </w:rPr>
+        <w:t>:</w:t>
       </w:r>
     </w:p>
     <w:p>
@@ -395,7 +439,25 @@
           <w:sz w:val="22"/>
           <w:lang w:val="eu-ES"/>
         </w:rPr>
-        <w:t xml:space="preserve">Masaje eta terapia alternatiboen </w:t>
+        <w:t xml:space="preserve">Masaje eta terapia </w:t>
+      </w:r>
+      <w:proofErr w:type="spellStart"/>
+      <w:r>
+        <w:rPr>
+          <w:rFonts w:ascii="Times New Roman" w:hAnsi="Times New Roman" w:cs="Times New Roman"/>
+          <w:sz w:val="22"/>
+          <w:lang w:val="eu-ES"/>
+        </w:rPr>
+        <w:t>alternatiboen</w:t>
+      </w:r>
+      <w:proofErr w:type="spellEnd"/>
+      <w:r>
+        <w:rPr>
+          <w:rFonts w:ascii="Times New Roman" w:hAnsi="Times New Roman" w:cs="Times New Roman"/>
+          <w:sz w:val="22"/>
+          <w:lang w:val="eu-ES"/>
+        </w:rPr>
+        <w:t xml:space="preserve"> </w:t>
       </w:r>
       <w:r>
         <w:rPr>
@@ -415,7 +477,43 @@
           <w:sz w:val="22"/>
           <w:lang w:val="eu-ES"/>
         </w:rPr>
-        <w:t>zentroak bere jarduera informatizatu nahi du. Zentroan masajeaz gain beste terapia mota batzuk ere eskeintzen dira (akupuntura, yoga saioak, moxibustion, etab.). Zentroko terapeuta bakoitzak hainbat terapia motetan aritzeko gai da, bere formazioaren arabera. Terapiaren arabera saio bakoitzaren iraupena eta prezioa desberdinak izango dira.</w:t>
+        <w:t xml:space="preserve">zentroak bere jarduera informatizatu nahi du. Zentroan masajeaz gain beste terapia mota batzuk ere </w:t>
+      </w:r>
+      <w:proofErr w:type="spellStart"/>
+      <w:r>
+        <w:rPr>
+          <w:rFonts w:ascii="Times New Roman" w:hAnsi="Times New Roman" w:cs="Times New Roman"/>
+          <w:sz w:val="22"/>
+          <w:lang w:val="eu-ES"/>
+        </w:rPr>
+        <w:t>eskeintzen</w:t>
+      </w:r>
+      <w:proofErr w:type="spellEnd"/>
+      <w:r>
+        <w:rPr>
+          <w:rFonts w:ascii="Times New Roman" w:hAnsi="Times New Roman" w:cs="Times New Roman"/>
+          <w:sz w:val="22"/>
+          <w:lang w:val="eu-ES"/>
+        </w:rPr>
+        <w:t xml:space="preserve"> dira (akupuntura, yoga saioak, </w:t>
+      </w:r>
+      <w:proofErr w:type="spellStart"/>
+      <w:r>
+        <w:rPr>
+          <w:rFonts w:ascii="Times New Roman" w:hAnsi="Times New Roman" w:cs="Times New Roman"/>
+          <w:sz w:val="22"/>
+          <w:lang w:val="eu-ES"/>
+        </w:rPr>
+        <w:t>moxibustion</w:t>
+      </w:r>
+      <w:proofErr w:type="spellEnd"/>
+      <w:r>
+        <w:rPr>
+          <w:rFonts w:ascii="Times New Roman" w:hAnsi="Times New Roman" w:cs="Times New Roman"/>
+          <w:sz w:val="22"/>
+          <w:lang w:val="eu-ES"/>
+        </w:rPr>
+        <w:t>, etab.). Zentroko terapeuta bakoitzak hainbat terapia motetan aritzeko gai da, bere formazioaren arabera. Terapiaren arabera saio bakoitzaren iraupena eta prezioa desberdinak izango dira.</w:t>
       </w:r>
     </w:p>
     <w:p>
@@ -444,6 +542,7 @@
           <w:lang w:val="eu-ES"/>
         </w:rPr>
       </w:pPr>
+      <w:proofErr w:type="spellStart"/>
       <w:r>
         <w:rPr>
           <w:rFonts w:ascii="Times New Roman" w:hAnsi="Times New Roman" w:cs="Times New Roman"/>
@@ -452,7 +551,18 @@
           <w:sz w:val="22"/>
           <w:lang w:val="eu-ES"/>
         </w:rPr>
-        <w:t xml:space="preserve">MasTer </w:t>
+        <w:t>MasTer</w:t>
+      </w:r>
+      <w:proofErr w:type="spellEnd"/>
+      <w:r>
+        <w:rPr>
+          <w:rFonts w:ascii="Times New Roman" w:hAnsi="Times New Roman" w:cs="Times New Roman"/>
+          <w:i/>
+          <w:iCs/>
+          <w:sz w:val="22"/>
+          <w:lang w:val="eu-ES"/>
+        </w:rPr>
+        <w:t xml:space="preserve"> </w:t>
       </w:r>
       <w:r>
         <w:rPr>
@@ -534,7 +644,7 @@
     </w:p>
     <w:p>
       <w:pPr>
-        <w:pStyle w:val="ListParagraph"/>
+        <w:pStyle w:val="Prrafodelista"/>
         <w:numPr>
           <w:ilvl w:val="0"/>
           <w:numId w:val="7"/>
@@ -583,7 +693,25 @@
           <w:sz w:val="22"/>
           <w:lang w:val="eu-ES"/>
         </w:rPr>
-        <w:t>Proiektu honen helburua MasTer klinikaren hitzorduen kudeaketarako idazmahairako aplikazio baten diseinu eta inplementazioa da. Klinikak beharrezkoa ikusten du aplikazio hau, horregatik ahalik eta denbora gutxien eman beharko genuke egiten, erabilgarri egoteko   konpetentziako beste talde batek lortu baino lehen.</w:t>
+        <w:t xml:space="preserve">Proiektu honen helburua </w:t>
+      </w:r>
+      <w:proofErr w:type="spellStart"/>
+      <w:r>
+        <w:rPr>
+          <w:rFonts w:ascii="Times New Roman" w:hAnsi="Times New Roman" w:cs="Times New Roman"/>
+          <w:sz w:val="22"/>
+          <w:lang w:val="eu-ES"/>
+        </w:rPr>
+        <w:t>MasTer</w:t>
+      </w:r>
+      <w:proofErr w:type="spellEnd"/>
+      <w:r>
+        <w:rPr>
+          <w:rFonts w:ascii="Times New Roman" w:hAnsi="Times New Roman" w:cs="Times New Roman"/>
+          <w:sz w:val="22"/>
+          <w:lang w:val="eu-ES"/>
+        </w:rPr>
+        <w:t xml:space="preserve"> klinikaren hitzorduen kudeaketarako idazmahairako aplikazio baten diseinu eta inplementazioa da. Klinikak beharrezkoa ikusten du aplikazio hau, horregatik ahalik eta denbora gutxien eman beharko genuke egiten, erabilgarri egoteko   konpetentziako beste talde batek lortu baino lehen.</w:t>
       </w:r>
     </w:p>
     <w:p>
@@ -627,7 +755,7 @@
       </w:r>
       <w:r>
         <w:rPr>
-          <w:rStyle w:val="FootnoteReference"/>
+          <w:rStyle w:val="Refdenotaalpie"/>
           <w:rFonts w:ascii="Times New Roman" w:hAnsi="Times New Roman" w:cs="Times New Roman"/>
           <w:sz w:val="22"/>
           <w:lang w:val="eu-ES"/>
@@ -640,11 +768,21 @@
           <w:sz w:val="22"/>
           <w:lang w:val="eu-ES"/>
         </w:rPr>
-        <w:t>® eta MySQL</w:t>
-      </w:r>
-      <w:r>
-        <w:rPr>
-          <w:rStyle w:val="FootnoteReference"/>
+        <w:t xml:space="preserve">® eta </w:t>
+      </w:r>
+      <w:proofErr w:type="spellStart"/>
+      <w:r>
+        <w:rPr>
+          <w:rFonts w:ascii="Times New Roman" w:hAnsi="Times New Roman" w:cs="Times New Roman"/>
+          <w:sz w:val="22"/>
+          <w:lang w:val="eu-ES"/>
+        </w:rPr>
+        <w:t>MySQL</w:t>
+      </w:r>
+      <w:proofErr w:type="spellEnd"/>
+      <w:r>
+        <w:rPr>
+          <w:rStyle w:val="Refdenotaalpie"/>
           <w:rFonts w:ascii="Times New Roman" w:hAnsi="Times New Roman" w:cs="Times New Roman"/>
           <w:sz w:val="22"/>
           <w:lang w:val="eu-ES"/>
@@ -704,7 +842,7 @@
     </w:p>
     <w:p>
       <w:pPr>
-        <w:pStyle w:val="ListParagraph"/>
+        <w:pStyle w:val="Prrafodelista"/>
         <w:numPr>
           <w:ilvl w:val="0"/>
           <w:numId w:val="7"/>
@@ -734,7 +872,7 @@
     </w:p>
     <w:p>
       <w:pPr>
-        <w:pStyle w:val="ListParagraph"/>
+        <w:pStyle w:val="Prrafodelista"/>
         <w:numPr>
           <w:ilvl w:val="1"/>
           <w:numId w:val="7"/>
@@ -796,13 +934,23 @@
           <w:lang w:val="eu-ES"/>
         </w:rPr>
       </w:pPr>
-      <w:r>
-        <w:rPr>
-          <w:rFonts w:ascii="Times New Roman" w:hAnsi="Times New Roman" w:cs="Times New Roman"/>
-          <w:sz w:val="22"/>
-          <w:lang w:val="eu-ES"/>
-        </w:rPr>
-        <w:t>MasTer aplikazioaren funtzionalitateak</w:t>
+      <w:proofErr w:type="spellStart"/>
+      <w:r>
+        <w:rPr>
+          <w:rFonts w:ascii="Times New Roman" w:hAnsi="Times New Roman" w:cs="Times New Roman"/>
+          <w:sz w:val="22"/>
+          <w:lang w:val="eu-ES"/>
+        </w:rPr>
+        <w:t>MasTer</w:t>
+      </w:r>
+      <w:proofErr w:type="spellEnd"/>
+      <w:r>
+        <w:rPr>
+          <w:rFonts w:ascii="Times New Roman" w:hAnsi="Times New Roman" w:cs="Times New Roman"/>
+          <w:sz w:val="22"/>
+          <w:lang w:val="eu-ES"/>
+        </w:rPr>
+        <w:t xml:space="preserve"> aplikazioaren funtzionalitateak</w:t>
       </w:r>
     </w:p>
     <w:p>
@@ -1195,13 +1343,23 @@
           <w:lang w:val="eu-ES"/>
         </w:rPr>
       </w:pPr>
-      <w:r>
-        <w:rPr>
-          <w:rFonts w:ascii="Times New Roman" w:hAnsi="Times New Roman" w:cs="Times New Roman"/>
-          <w:sz w:val="22"/>
-          <w:lang w:val="eu-ES"/>
-        </w:rPr>
-        <w:t>MasTer aplikazioarentzako interfazearen garapena:</w:t>
+      <w:proofErr w:type="spellStart"/>
+      <w:r>
+        <w:rPr>
+          <w:rFonts w:ascii="Times New Roman" w:hAnsi="Times New Roman" w:cs="Times New Roman"/>
+          <w:sz w:val="22"/>
+          <w:lang w:val="eu-ES"/>
+        </w:rPr>
+        <w:t>MasTer</w:t>
+      </w:r>
+      <w:proofErr w:type="spellEnd"/>
+      <w:r>
+        <w:rPr>
+          <w:rFonts w:ascii="Times New Roman" w:hAnsi="Times New Roman" w:cs="Times New Roman"/>
+          <w:sz w:val="22"/>
+          <w:lang w:val="eu-ES"/>
+        </w:rPr>
+        <w:t xml:space="preserve"> aplikazioarentzako interfazearen garapena:</w:t>
       </w:r>
     </w:p>
     <w:p>
@@ -1242,7 +1400,25 @@
           <w:sz w:val="22"/>
           <w:lang w:val="eu-ES"/>
         </w:rPr>
-        <w:t>bezero, terapeuta, eta terapiak kudeatuko ditu. Lan burokratikoari zuzendua dago (sartu, ezabatu, aldatu…).</w:t>
+        <w:t xml:space="preserve">bezero, terapeuta, eta terapiak kudeatuko ditu. Lan burokratikoari zuzendua dago (sartu, ezabatu, </w:t>
+      </w:r>
+      <w:proofErr w:type="spellStart"/>
+      <w:r>
+        <w:rPr>
+          <w:rFonts w:ascii="Times New Roman" w:hAnsi="Times New Roman" w:cs="Times New Roman"/>
+          <w:sz w:val="22"/>
+          <w:lang w:val="eu-ES"/>
+        </w:rPr>
+        <w:t>aldatu…</w:t>
+      </w:r>
+      <w:proofErr w:type="spellEnd"/>
+      <w:r>
+        <w:rPr>
+          <w:rFonts w:ascii="Times New Roman" w:hAnsi="Times New Roman" w:cs="Times New Roman"/>
+          <w:sz w:val="22"/>
+          <w:lang w:val="eu-ES"/>
+        </w:rPr>
+        <w:t>).</w:t>
       </w:r>
     </w:p>
     <w:p>
@@ -1366,15 +1542,27 @@
           <w:lang w:val="eu-ES"/>
         </w:rPr>
       </w:pPr>
-      <w:r>
-        <w:rPr>
-          <w:rFonts w:ascii="Times New Roman" w:hAnsi="Times New Roman" w:cs="Times New Roman"/>
-          <w:b/>
-          <w:bCs/>
-          <w:sz w:val="22"/>
-          <w:lang w:val="eu-ES"/>
-        </w:rPr>
-        <w:t xml:space="preserve">Log-in: </w:t>
+      <w:proofErr w:type="spellStart"/>
+      <w:r>
+        <w:rPr>
+          <w:rFonts w:ascii="Times New Roman" w:hAnsi="Times New Roman" w:cs="Times New Roman"/>
+          <w:b/>
+          <w:bCs/>
+          <w:sz w:val="22"/>
+          <w:lang w:val="eu-ES"/>
+        </w:rPr>
+        <w:t>Log-in</w:t>
+      </w:r>
+      <w:proofErr w:type="spellEnd"/>
+      <w:r>
+        <w:rPr>
+          <w:rFonts w:ascii="Times New Roman" w:hAnsi="Times New Roman" w:cs="Times New Roman"/>
+          <w:b/>
+          <w:bCs/>
+          <w:sz w:val="22"/>
+          <w:lang w:val="eu-ES"/>
+        </w:rPr>
+        <w:t xml:space="preserve">: </w:t>
       </w:r>
       <w:r>
         <w:rPr>
@@ -1406,8 +1594,18 @@
           <w:sz w:val="22"/>
           <w:lang w:val="eu-ES"/>
         </w:rPr>
-        <w:t>Aplikazioak ez duena egten</w:t>
-      </w:r>
+        <w:t xml:space="preserve">Aplikazioak ez duena </w:t>
+      </w:r>
+      <w:proofErr w:type="spellStart"/>
+      <w:r>
+        <w:rPr>
+          <w:rFonts w:ascii="Times New Roman" w:hAnsi="Times New Roman" w:cs="Times New Roman"/>
+          <w:sz w:val="22"/>
+          <w:lang w:val="eu-ES"/>
+        </w:rPr>
+        <w:t>egten</w:t>
+      </w:r>
+      <w:proofErr w:type="spellEnd"/>
       <w:r>
         <w:rPr>
           <w:rFonts w:ascii="Times New Roman" w:hAnsi="Times New Roman" w:cs="Times New Roman"/>
@@ -1547,7 +1745,7 @@
     </w:p>
     <w:p>
       <w:pPr>
-        <w:pStyle w:val="ListParagraph"/>
+        <w:pStyle w:val="Prrafodelista"/>
         <w:numPr>
           <w:ilvl w:val="0"/>
           <w:numId w:val="7"/>
@@ -1642,7 +1840,7 @@
     </w:p>
     <w:p>
       <w:pPr>
-        <w:pStyle w:val="ListParagraph"/>
+        <w:pStyle w:val="Prrafodelista"/>
         <w:numPr>
           <w:ilvl w:val="1"/>
           <w:numId w:val="7"/>
@@ -1783,7 +1981,7 @@
       </w:r>
       <w:r>
         <w:rPr>
-          <w:rStyle w:val="FootnoteReference"/>
+          <w:rStyle w:val="Refdenotaalpie"/>
           <w:rFonts w:ascii="Times New Roman" w:hAnsi="Times New Roman" w:cs="Times New Roman"/>
           <w:bCs/>
           <w:sz w:val="22"/>
@@ -1865,6 +2063,7 @@
           <w:lang w:val="eu-ES"/>
         </w:rPr>
       </w:pPr>
+      <w:proofErr w:type="spellStart"/>
       <w:r>
         <w:rPr>
           <w:rFonts w:ascii="Times New Roman" w:hAnsi="Times New Roman" w:cs="Times New Roman"/>
@@ -1875,6 +2074,7 @@
         </w:rPr>
         <w:t>WindowBuilder</w:t>
       </w:r>
+      <w:proofErr w:type="spellEnd"/>
     </w:p>
     <w:p>
       <w:pPr>
@@ -2334,8 +2534,20 @@
           <w:szCs w:val="22"/>
           <w:lang w:val="eu-ES"/>
         </w:rPr>
-        <w:t xml:space="preserve"> Login</w:t>
-      </w:r>
+        <w:t xml:space="preserve"> </w:t>
+      </w:r>
+      <w:proofErr w:type="spellStart"/>
+      <w:r>
+        <w:rPr>
+          <w:rFonts w:ascii="Times New Roman" w:hAnsi="Times New Roman" w:cs="Times New Roman"/>
+          <w:bCs/>
+          <w:sz w:val="22"/>
+          <w:szCs w:val="22"/>
+          <w:lang w:val="eu-ES"/>
+        </w:rPr>
+        <w:t>Login</w:t>
+      </w:r>
+      <w:proofErr w:type="spellEnd"/>
     </w:p>
     <w:p>
       <w:pPr>
@@ -2380,15 +2592,27 @@
           <w:lang w:val="eu-ES"/>
         </w:rPr>
       </w:pPr>
-      <w:r>
-        <w:rPr>
-          <w:rFonts w:ascii="Times New Roman" w:hAnsi="Times New Roman" w:cs="Times New Roman"/>
-          <w:bCs/>
-          <w:sz w:val="22"/>
-          <w:szCs w:val="22"/>
-          <w:lang w:val="eu-ES"/>
-        </w:rPr>
-        <w:t>TerapeutaAgenda Ikusi</w:t>
+      <w:proofErr w:type="spellStart"/>
+      <w:r>
+        <w:rPr>
+          <w:rFonts w:ascii="Times New Roman" w:hAnsi="Times New Roman" w:cs="Times New Roman"/>
+          <w:bCs/>
+          <w:sz w:val="22"/>
+          <w:szCs w:val="22"/>
+          <w:lang w:val="eu-ES"/>
+        </w:rPr>
+        <w:t>TerapeutaAgenda</w:t>
+      </w:r>
+      <w:proofErr w:type="spellEnd"/>
+      <w:r>
+        <w:rPr>
+          <w:rFonts w:ascii="Times New Roman" w:hAnsi="Times New Roman" w:cs="Times New Roman"/>
+          <w:bCs/>
+          <w:sz w:val="22"/>
+          <w:szCs w:val="22"/>
+          <w:lang w:val="eu-ES"/>
+        </w:rPr>
+        <w:t xml:space="preserve"> Ikusi</w:t>
       </w:r>
     </w:p>
     <w:p>
@@ -2415,8 +2639,20 @@
           <w:szCs w:val="22"/>
           <w:lang w:val="eu-ES"/>
         </w:rPr>
-        <w:t>Kobratze Interfaz</w:t>
-      </w:r>
+        <w:t xml:space="preserve">Kobratze </w:t>
+      </w:r>
+      <w:proofErr w:type="spellStart"/>
+      <w:r>
+        <w:rPr>
+          <w:rFonts w:ascii="Times New Roman" w:hAnsi="Times New Roman" w:cs="Times New Roman"/>
+          <w:bCs/>
+          <w:sz w:val="22"/>
+          <w:szCs w:val="22"/>
+          <w:lang w:val="eu-ES"/>
+        </w:rPr>
+        <w:t>Interfaz</w:t>
+      </w:r>
+      <w:proofErr w:type="spellEnd"/>
     </w:p>
     <w:p>
       <w:pPr>
@@ -2442,8 +2678,20 @@
           <w:szCs w:val="22"/>
           <w:lang w:val="eu-ES"/>
         </w:rPr>
-        <w:t xml:space="preserve"> Agenda Interfaz</w:t>
-      </w:r>
+        <w:t xml:space="preserve"> Agenda </w:t>
+      </w:r>
+      <w:proofErr w:type="spellStart"/>
+      <w:r>
+        <w:rPr>
+          <w:rFonts w:ascii="Times New Roman" w:hAnsi="Times New Roman" w:cs="Times New Roman"/>
+          <w:bCs/>
+          <w:sz w:val="22"/>
+          <w:szCs w:val="22"/>
+          <w:lang w:val="eu-ES"/>
+        </w:rPr>
+        <w:t>Interfaz</w:t>
+      </w:r>
+      <w:proofErr w:type="spellEnd"/>
     </w:p>
     <w:p>
       <w:pPr>
@@ -2469,8 +2717,20 @@
           <w:szCs w:val="22"/>
           <w:lang w:val="eu-ES"/>
         </w:rPr>
-        <w:t>Saio Interfaz</w:t>
-      </w:r>
+        <w:t xml:space="preserve">Saio </w:t>
+      </w:r>
+      <w:proofErr w:type="spellStart"/>
+      <w:r>
+        <w:rPr>
+          <w:rFonts w:ascii="Times New Roman" w:hAnsi="Times New Roman" w:cs="Times New Roman"/>
+          <w:bCs/>
+          <w:sz w:val="22"/>
+          <w:szCs w:val="22"/>
+          <w:lang w:val="eu-ES"/>
+        </w:rPr>
+        <w:t>Interfaz</w:t>
+      </w:r>
+      <w:proofErr w:type="spellEnd"/>
     </w:p>
     <w:p>
       <w:pPr>
@@ -3566,7 +3826,29 @@
           <w:szCs w:val="22"/>
           <w:lang w:val="eu-ES"/>
         </w:rPr>
-        <w:t>Gerta daiteke proiektua aurrera eramateko Java® edota SQL-z dakiguna gutxi izatea.</w:t>
+        <w:t xml:space="preserve">Gerta daiteke proiektua aurrera eramateko Java® edota </w:t>
+      </w:r>
+      <w:proofErr w:type="spellStart"/>
+      <w:r>
+        <w:rPr>
+          <w:rFonts w:ascii="Times New Roman" w:hAnsi="Times New Roman" w:cs="Times New Roman"/>
+          <w:color w:val="000000"/>
+          <w:sz w:val="22"/>
+          <w:szCs w:val="22"/>
+          <w:lang w:val="eu-ES"/>
+        </w:rPr>
+        <w:t>SQL-z</w:t>
+      </w:r>
+      <w:proofErr w:type="spellEnd"/>
+      <w:r>
+        <w:rPr>
+          <w:rFonts w:ascii="Times New Roman" w:hAnsi="Times New Roman" w:cs="Times New Roman"/>
+          <w:color w:val="000000"/>
+          <w:sz w:val="22"/>
+          <w:szCs w:val="22"/>
+          <w:lang w:val="eu-ES"/>
+        </w:rPr>
+        <w:t xml:space="preserve"> dakiguna gutxi izatea.</w:t>
       </w:r>
     </w:p>
     <w:p>
@@ -3696,7 +3978,7 @@
     </w:p>
     <w:p>
       <w:pPr>
-        <w:pStyle w:val="ListParagraph"/>
+        <w:pStyle w:val="Prrafodelista"/>
         <w:numPr>
           <w:ilvl w:val="0"/>
           <w:numId w:val="7"/>
@@ -3706,30 +3988,268 @@
           <w:u w:val="single"/>
         </w:rPr>
       </w:pPr>
+      <w:proofErr w:type="spellStart"/>
       <w:r>
         <w:rPr>
           <w:b/>
           <w:u w:val="single"/>
         </w:rPr>
-        <w:t>Izandako arazoak:</w:t>
-      </w:r>
-    </w:p>
-    <w:p>
-      <w:pPr>
-        <w:pStyle w:val="ListParagraph"/>
+        <w:t>Izandako</w:t>
+      </w:r>
+      <w:proofErr w:type="spellEnd"/>
+      <w:r>
         <w:rPr>
           <w:b/>
           <w:u w:val="single"/>
         </w:rPr>
-      </w:pPr>
-    </w:p>
-    <w:p>
-      <w:pPr>
-        <w:pStyle w:val="ListParagraph"/>
+        <w:t xml:space="preserve"> </w:t>
+      </w:r>
+      <w:proofErr w:type="spellStart"/>
+      <w:r>
+        <w:rPr>
+          <w:b/>
+          <w:u w:val="single"/>
+        </w:rPr>
+        <w:t>arazoak</w:t>
+      </w:r>
+      <w:proofErr w:type="spellEnd"/>
+      <w:r>
+        <w:rPr>
+          <w:b/>
+          <w:u w:val="single"/>
+        </w:rPr>
+        <w:t>:</w:t>
+      </w:r>
+    </w:p>
+    <w:p>
+      <w:pPr>
+        <w:pStyle w:val="Prrafodelista"/>
+        <w:rPr>
+          <w:b/>
+          <w:u w:val="single"/>
+        </w:rPr>
+      </w:pPr>
+    </w:p>
+    <w:p>
+      <w:pPr>
+        <w:pStyle w:val="Prrafodelista"/>
         <w:ind w:firstLine="696"/>
       </w:pPr>
-      <w:r>
-        <w:t>Aurreikusi eta gertatu den arazo bakarra, lengoaiarekin arazoak izan dira. Arazo hauek gehien bat interfazeak egiterakoan izan dira lehendik egin gabeko tresnak erabili bait ditugu. Honen konponbidea irakaslea eta interneten eskutik etorri da.</w:t>
+      <w:proofErr w:type="spellStart"/>
+      <w:r>
+        <w:t>Aurreikusi</w:t>
+      </w:r>
+      <w:proofErr w:type="spellEnd"/>
+      <w:r>
+        <w:t xml:space="preserve"> eta </w:t>
+      </w:r>
+      <w:proofErr w:type="spellStart"/>
+      <w:r>
+        <w:t>gertatu</w:t>
+      </w:r>
+      <w:proofErr w:type="spellEnd"/>
+      <w:r>
+        <w:t xml:space="preserve"> den </w:t>
+      </w:r>
+      <w:proofErr w:type="spellStart"/>
+      <w:r>
+        <w:t>arazo</w:t>
+      </w:r>
+      <w:proofErr w:type="spellEnd"/>
+      <w:r>
+        <w:t xml:space="preserve"> </w:t>
+      </w:r>
+      <w:proofErr w:type="spellStart"/>
+      <w:r>
+        <w:t>bakarra</w:t>
+      </w:r>
+      <w:proofErr w:type="spellEnd"/>
+      <w:r>
+        <w:t xml:space="preserve">, </w:t>
+      </w:r>
+      <w:proofErr w:type="spellStart"/>
+      <w:r>
+        <w:t>lengoaiarekin</w:t>
+      </w:r>
+      <w:proofErr w:type="spellEnd"/>
+      <w:r>
+        <w:t xml:space="preserve"> </w:t>
+      </w:r>
+      <w:proofErr w:type="spellStart"/>
+      <w:r>
+        <w:t>arazoak</w:t>
+      </w:r>
+      <w:proofErr w:type="spellEnd"/>
+      <w:r>
+        <w:t xml:space="preserve"> izan </w:t>
+      </w:r>
+      <w:proofErr w:type="spellStart"/>
+      <w:r>
+        <w:t>dira</w:t>
+      </w:r>
+      <w:proofErr w:type="spellEnd"/>
+      <w:r>
+        <w:t xml:space="preserve">. </w:t>
+      </w:r>
+      <w:proofErr w:type="spellStart"/>
+      <w:r>
+        <w:t>Arazo</w:t>
+      </w:r>
+      <w:proofErr w:type="spellEnd"/>
+      <w:r>
+        <w:t xml:space="preserve"> </w:t>
+      </w:r>
+      <w:proofErr w:type="spellStart"/>
+      <w:r>
+        <w:t>hauek</w:t>
+      </w:r>
+      <w:proofErr w:type="spellEnd"/>
+      <w:r>
+        <w:t xml:space="preserve"> </w:t>
+      </w:r>
+      <w:proofErr w:type="spellStart"/>
+      <w:r>
+        <w:t>gehien</w:t>
+      </w:r>
+      <w:proofErr w:type="spellEnd"/>
+      <w:r>
+        <w:t xml:space="preserve"> </w:t>
+      </w:r>
+      <w:proofErr w:type="spellStart"/>
+      <w:r>
+        <w:t>bat</w:t>
+      </w:r>
+      <w:proofErr w:type="spellEnd"/>
+      <w:r>
+        <w:t xml:space="preserve"> </w:t>
+      </w:r>
+      <w:proofErr w:type="spellStart"/>
+      <w:r>
+        <w:t>interfazeak</w:t>
+      </w:r>
+      <w:proofErr w:type="spellEnd"/>
+      <w:r>
+        <w:t xml:space="preserve"> </w:t>
+      </w:r>
+      <w:proofErr w:type="spellStart"/>
+      <w:r>
+        <w:t>egiterakoan</w:t>
+      </w:r>
+      <w:proofErr w:type="spellEnd"/>
+      <w:r>
+        <w:t xml:space="preserve"> izan </w:t>
+      </w:r>
+      <w:proofErr w:type="spellStart"/>
+      <w:r>
+        <w:t>dira</w:t>
+      </w:r>
+      <w:proofErr w:type="spellEnd"/>
+      <w:r>
+        <w:t xml:space="preserve"> </w:t>
+      </w:r>
+      <w:proofErr w:type="spellStart"/>
+      <w:r>
+        <w:t>lehendik</w:t>
+      </w:r>
+      <w:proofErr w:type="spellEnd"/>
+      <w:r>
+        <w:t xml:space="preserve"> </w:t>
+      </w:r>
+      <w:proofErr w:type="spellStart"/>
+      <w:r>
+        <w:t>egin</w:t>
+      </w:r>
+      <w:proofErr w:type="spellEnd"/>
+      <w:r>
+        <w:t xml:space="preserve"> </w:t>
+      </w:r>
+      <w:proofErr w:type="spellStart"/>
+      <w:r>
+        <w:t>gabeko</w:t>
+      </w:r>
+      <w:proofErr w:type="spellEnd"/>
+      <w:r>
+        <w:t xml:space="preserve"> </w:t>
+      </w:r>
+      <w:proofErr w:type="spellStart"/>
+      <w:r>
+        <w:t>tresnak</w:t>
+      </w:r>
+      <w:proofErr w:type="spellEnd"/>
+      <w:r>
+        <w:t xml:space="preserve"> </w:t>
+      </w:r>
+      <w:proofErr w:type="spellStart"/>
+      <w:r>
+        <w:t>erabili</w:t>
+      </w:r>
+      <w:proofErr w:type="spellEnd"/>
+      <w:r>
+        <w:t xml:space="preserve"> </w:t>
+      </w:r>
+      <w:proofErr w:type="spellStart"/>
+      <w:r>
+        <w:t>bait</w:t>
+      </w:r>
+      <w:proofErr w:type="spellEnd"/>
+      <w:r>
+        <w:t xml:space="preserve"> </w:t>
+      </w:r>
+      <w:proofErr w:type="spellStart"/>
+      <w:r>
+        <w:t>ditugu</w:t>
+      </w:r>
+      <w:proofErr w:type="spellEnd"/>
+      <w:r>
+        <w:t xml:space="preserve">. </w:t>
+      </w:r>
+      <w:proofErr w:type="spellStart"/>
+      <w:r>
+        <w:t>Honen</w:t>
+      </w:r>
+      <w:proofErr w:type="spellEnd"/>
+      <w:r>
+        <w:t xml:space="preserve"> </w:t>
+      </w:r>
+      <w:proofErr w:type="spellStart"/>
+      <w:r>
+        <w:t>konponbidea</w:t>
+      </w:r>
+      <w:proofErr w:type="spellEnd"/>
+      <w:r>
+        <w:t xml:space="preserve"> </w:t>
+      </w:r>
+      <w:proofErr w:type="spellStart"/>
+      <w:r>
+        <w:t>irakaslea</w:t>
+      </w:r>
+      <w:proofErr w:type="spellEnd"/>
+      <w:r>
+        <w:t xml:space="preserve"> eta </w:t>
+      </w:r>
+      <w:proofErr w:type="spellStart"/>
+      <w:r>
+        <w:t>interneten</w:t>
+      </w:r>
+      <w:proofErr w:type="spellEnd"/>
+      <w:r>
+        <w:t xml:space="preserve"> </w:t>
+      </w:r>
+      <w:proofErr w:type="spellStart"/>
+      <w:r>
+        <w:t>eskutik</w:t>
+      </w:r>
+      <w:proofErr w:type="spellEnd"/>
+      <w:r>
+        <w:t xml:space="preserve"> </w:t>
+      </w:r>
+      <w:proofErr w:type="spellStart"/>
+      <w:r>
+        <w:t>etorri</w:t>
+      </w:r>
+      <w:proofErr w:type="spellEnd"/>
+      <w:r>
+        <w:t xml:space="preserve"> da.</w:t>
       </w:r>
     </w:p>
     <w:p>
@@ -3790,7 +4310,7 @@
     </w:p>
     <w:p>
       <w:pPr>
-        <w:pStyle w:val="ListParagraph"/>
+        <w:pStyle w:val="Prrafodelista"/>
         <w:numPr>
           <w:ilvl w:val="0"/>
           <w:numId w:val="7"/>
@@ -3800,31 +4320,57 @@
           <w:u w:val="single"/>
         </w:rPr>
       </w:pPr>
+      <w:proofErr w:type="spellStart"/>
       <w:r>
         <w:rPr>
           <w:b/>
           <w:u w:val="single"/>
         </w:rPr>
         <w:lastRenderedPageBreak/>
-        <w:t>Domeinuaren eredua:</w:t>
-      </w:r>
-    </w:p>
-    <w:p>
-      <w:pPr>
-        <w:pStyle w:val="ListParagraph"/>
+        <w:t>Domeinuaren</w:t>
+      </w:r>
+      <w:proofErr w:type="spellEnd"/>
+      <w:r>
         <w:rPr>
           <w:b/>
           <w:u w:val="single"/>
         </w:rPr>
-      </w:pPr>
-    </w:p>
-    <w:p>
-      <w:pPr>
-        <w:pStyle w:val="ListParagraph"/>
+        <w:t xml:space="preserve"> </w:t>
+      </w:r>
+      <w:proofErr w:type="spellStart"/>
+      <w:r>
+        <w:rPr>
+          <w:b/>
+          <w:u w:val="single"/>
+        </w:rPr>
+        <w:t>eredua</w:t>
+      </w:r>
+      <w:proofErr w:type="spellEnd"/>
+      <w:r>
+        <w:rPr>
+          <w:b/>
+          <w:u w:val="single"/>
+        </w:rPr>
+        <w:t>:</w:t>
+      </w:r>
+    </w:p>
+    <w:p>
+      <w:pPr>
+        <w:pStyle w:val="Prrafodelista"/>
+        <w:rPr>
+          <w:b/>
+          <w:u w:val="single"/>
+        </w:rPr>
+      </w:pPr>
+    </w:p>
+    <w:p>
+      <w:pPr>
+        <w:pStyle w:val="Prrafodelista"/>
       </w:pPr>
       <w:r>
         <w:rPr>
           <w:noProof/>
+          <w:lang w:eastAsia="es-ES" w:bidi="ar-SA"/>
         </w:rPr>
         <w:drawing>
           <wp:inline distT="0" distB="0" distL="0" distR="0">
@@ -3865,12 +4411,12 @@
     </w:p>
     <w:p>
       <w:pPr>
-        <w:pStyle w:val="ListParagraph"/>
-      </w:pPr>
-    </w:p>
-    <w:p>
-      <w:pPr>
-        <w:pStyle w:val="ListParagraph"/>
+        <w:pStyle w:val="Prrafodelista"/>
+      </w:pPr>
+    </w:p>
+    <w:p>
+      <w:pPr>
+        <w:pStyle w:val="Prrafodelista"/>
         <w:numPr>
           <w:ilvl w:val="0"/>
           <w:numId w:val="7"/>
@@ -3880,30 +4426,56 @@
           <w:u w:val="single"/>
         </w:rPr>
       </w:pPr>
+      <w:proofErr w:type="spellStart"/>
       <w:r>
         <w:rPr>
           <w:b/>
           <w:u w:val="single"/>
         </w:rPr>
-        <w:t>Erabilpen kasuak:</w:t>
-      </w:r>
-    </w:p>
-    <w:p>
-      <w:pPr>
-        <w:pStyle w:val="ListParagraph"/>
+        <w:t>Erabilpen</w:t>
+      </w:r>
+      <w:proofErr w:type="spellEnd"/>
+      <w:r>
         <w:rPr>
           <w:b/>
           <w:u w:val="single"/>
         </w:rPr>
-      </w:pPr>
-    </w:p>
-    <w:p>
-      <w:pPr>
-        <w:pStyle w:val="ListParagraph"/>
+        <w:t xml:space="preserve"> </w:t>
+      </w:r>
+      <w:proofErr w:type="spellStart"/>
+      <w:r>
+        <w:rPr>
+          <w:b/>
+          <w:u w:val="single"/>
+        </w:rPr>
+        <w:t>kasuak</w:t>
+      </w:r>
+      <w:proofErr w:type="spellEnd"/>
+      <w:r>
+        <w:rPr>
+          <w:b/>
+          <w:u w:val="single"/>
+        </w:rPr>
+        <w:t>:</w:t>
+      </w:r>
+    </w:p>
+    <w:p>
+      <w:pPr>
+        <w:pStyle w:val="Prrafodelista"/>
+        <w:rPr>
+          <w:b/>
+          <w:u w:val="single"/>
+        </w:rPr>
+      </w:pPr>
+    </w:p>
+    <w:p>
+      <w:pPr>
+        <w:pStyle w:val="Prrafodelista"/>
       </w:pPr>
       <w:r>
         <w:rPr>
           <w:noProof/>
+          <w:lang w:eastAsia="es-ES" w:bidi="ar-SA"/>
         </w:rPr>
         <w:drawing>
           <wp:inline distT="0" distB="0" distL="0" distR="0">
@@ -3946,7 +4518,7 @@
     <w:p/>
     <w:p>
       <w:pPr>
-        <w:pStyle w:val="ListParagraph"/>
+        <w:pStyle w:val="Prrafodelista"/>
         <w:numPr>
           <w:ilvl w:val="0"/>
           <w:numId w:val="7"/>
@@ -3956,27 +4528,52 @@
           <w:u w:val="single"/>
         </w:rPr>
       </w:pPr>
+      <w:proofErr w:type="spellStart"/>
       <w:r>
         <w:rPr>
           <w:b/>
           <w:u w:val="single"/>
         </w:rPr>
         <w:lastRenderedPageBreak/>
-        <w:t>Sekuentzia diagramak:</w:t>
-      </w:r>
-    </w:p>
-    <w:p>
-      <w:pPr>
-        <w:pStyle w:val="ListParagraph"/>
+        <w:t>Sekuentzia</w:t>
+      </w:r>
+      <w:proofErr w:type="spellEnd"/>
+      <w:r>
         <w:rPr>
           <w:b/>
           <w:u w:val="single"/>
         </w:rPr>
-      </w:pPr>
-    </w:p>
-    <w:p>
-      <w:pPr>
-        <w:pStyle w:val="ListParagraph"/>
+        <w:t xml:space="preserve"> </w:t>
+      </w:r>
+      <w:proofErr w:type="spellStart"/>
+      <w:r>
+        <w:rPr>
+          <w:b/>
+          <w:u w:val="single"/>
+        </w:rPr>
+        <w:t>diagramak</w:t>
+      </w:r>
+      <w:proofErr w:type="spellEnd"/>
+      <w:r>
+        <w:rPr>
+          <w:b/>
+          <w:u w:val="single"/>
+        </w:rPr>
+        <w:t>:</w:t>
+      </w:r>
+    </w:p>
+    <w:p>
+      <w:pPr>
+        <w:pStyle w:val="Prrafodelista"/>
+        <w:rPr>
+          <w:b/>
+          <w:u w:val="single"/>
+        </w:rPr>
+      </w:pPr>
+    </w:p>
+    <w:p>
+      <w:pPr>
+        <w:pStyle w:val="Prrafodelista"/>
         <w:numPr>
           <w:ilvl w:val="1"/>
           <w:numId w:val="7"/>
@@ -3985,20 +4582,43 @@
           <w:i/>
         </w:rPr>
       </w:pPr>
+      <w:proofErr w:type="spellStart"/>
       <w:r>
         <w:rPr>
           <w:i/>
         </w:rPr>
-        <w:t>Hitzordu aldaketa:</w:t>
-      </w:r>
-    </w:p>
-    <w:p>
-      <w:pPr>
-        <w:pStyle w:val="ListParagraph"/>
+        <w:t>Hitzordu</w:t>
+      </w:r>
+      <w:proofErr w:type="spellEnd"/>
+      <w:r>
+        <w:rPr>
+          <w:i/>
+        </w:rPr>
+        <w:t xml:space="preserve"> </w:t>
+      </w:r>
+      <w:proofErr w:type="spellStart"/>
+      <w:r>
+        <w:rPr>
+          <w:i/>
+        </w:rPr>
+        <w:t>aldaketa</w:t>
+      </w:r>
+      <w:proofErr w:type="spellEnd"/>
+      <w:r>
+        <w:rPr>
+          <w:i/>
+        </w:rPr>
+        <w:t>:</w:t>
+      </w:r>
+    </w:p>
+    <w:p>
+      <w:pPr>
+        <w:pStyle w:val="Prrafodelista"/>
       </w:pPr>
       <w:r>
         <w:rPr>
           <w:noProof/>
+          <w:lang w:eastAsia="es-ES" w:bidi="ar-SA"/>
         </w:rPr>
         <w:drawing>
           <wp:inline distT="0" distB="0" distL="0" distR="0">
@@ -4045,7 +4665,7 @@
     <w:p/>
     <w:p>
       <w:pPr>
-        <w:pStyle w:val="ListParagraph"/>
+        <w:pStyle w:val="Prrafodelista"/>
         <w:numPr>
           <w:ilvl w:val="1"/>
           <w:numId w:val="7"/>
@@ -4054,17 +4674,39 @@
           <w:i/>
         </w:rPr>
       </w:pPr>
+      <w:proofErr w:type="spellStart"/>
       <w:r>
         <w:rPr>
           <w:i/>
         </w:rPr>
         <w:lastRenderedPageBreak/>
-        <w:t>Hitzordu eskaera:</w:t>
-      </w:r>
-    </w:p>
-    <w:p>
-      <w:pPr>
-        <w:pStyle w:val="ListParagraph"/>
+        <w:t>Hitzordu</w:t>
+      </w:r>
+      <w:proofErr w:type="spellEnd"/>
+      <w:r>
+        <w:rPr>
+          <w:i/>
+        </w:rPr>
+        <w:t xml:space="preserve"> </w:t>
+      </w:r>
+      <w:proofErr w:type="spellStart"/>
+      <w:r>
+        <w:rPr>
+          <w:i/>
+        </w:rPr>
+        <w:t>eskaera</w:t>
+      </w:r>
+      <w:proofErr w:type="spellEnd"/>
+      <w:r>
+        <w:rPr>
+          <w:i/>
+        </w:rPr>
+        <w:t>:</w:t>
+      </w:r>
+    </w:p>
+    <w:p>
+      <w:pPr>
+        <w:pStyle w:val="Prrafodelista"/>
         <w:ind w:left="1440"/>
         <w:rPr>
           <w:i/>
@@ -4073,11 +4715,12 @@
     </w:p>
     <w:p>
       <w:pPr>
-        <w:pStyle w:val="ListParagraph"/>
+        <w:pStyle w:val="Prrafodelista"/>
       </w:pPr>
       <w:r>
         <w:rPr>
           <w:noProof/>
+          <w:lang w:eastAsia="es-ES" w:bidi="ar-SA"/>
         </w:rPr>
         <w:drawing>
           <wp:inline distT="0" distB="0" distL="0" distR="0">
@@ -4119,37 +4762,74 @@
     <w:p/>
     <w:p>
       <w:pPr>
-        <w:pStyle w:val="ListParagraph"/>
-        <w:numPr>
-          <w:ilvl w:val="0"/>
+        <w:pStyle w:val="Prrafodelista"/>
+        <w:numPr>
+          <w:ilvl w:val="1"/>
           <w:numId w:val="7"/>
         </w:numPr>
         <w:rPr>
           <w:i/>
         </w:rPr>
       </w:pPr>
+      <w:proofErr w:type="spellStart"/>
       <w:r>
         <w:rPr>
           <w:i/>
         </w:rPr>
-        <w:t>Terapeutaren datuak aldatu:</w:t>
-      </w:r>
-    </w:p>
-    <w:p>
-      <w:pPr>
-        <w:pStyle w:val="ListParagraph"/>
+        <w:t>Terapeutaren</w:t>
+      </w:r>
+      <w:proofErr w:type="spellEnd"/>
+      <w:r>
         <w:rPr>
           <w:i/>
         </w:rPr>
-      </w:pPr>
-    </w:p>
-    <w:p>
-      <w:pPr>
-        <w:pStyle w:val="ListParagraph"/>
+        <w:t xml:space="preserve"> </w:t>
+      </w:r>
+      <w:proofErr w:type="spellStart"/>
+      <w:r>
+        <w:rPr>
+          <w:i/>
+        </w:rPr>
+        <w:t>datuak</w:t>
+      </w:r>
+      <w:proofErr w:type="spellEnd"/>
+      <w:r>
+        <w:rPr>
+          <w:i/>
+        </w:rPr>
+        <w:t xml:space="preserve"> </w:t>
+      </w:r>
+      <w:proofErr w:type="spellStart"/>
+      <w:r>
+        <w:rPr>
+          <w:i/>
+        </w:rPr>
+        <w:t>aldatu</w:t>
+      </w:r>
+      <w:proofErr w:type="spellEnd"/>
+      <w:r>
+        <w:rPr>
+          <w:i/>
+        </w:rPr>
+        <w:t>:</w:t>
+      </w:r>
+    </w:p>
+    <w:p>
+      <w:pPr>
+        <w:pStyle w:val="Prrafodelista"/>
+        <w:rPr>
+          <w:i/>
+        </w:rPr>
+      </w:pPr>
+    </w:p>
+    <w:p>
+      <w:pPr>
+        <w:pStyle w:val="Prrafodelista"/>
       </w:pPr>
       <w:r>
         <w:rPr>
           <w:noProof/>
+          <w:lang w:eastAsia="es-ES" w:bidi="ar-SA"/>
         </w:rPr>
         <w:drawing>
           <wp:inline distT="0" distB="0" distL="0" distR="0">
@@ -4190,24 +4870,24 @@
     </w:p>
     <w:p>
       <w:pPr>
-        <w:pStyle w:val="ListParagraph"/>
-      </w:pPr>
-    </w:p>
-    <w:p>
-      <w:pPr>
-        <w:pStyle w:val="ListParagraph"/>
-      </w:pPr>
-    </w:p>
-    <w:p>
-      <w:pPr>
-        <w:pStyle w:val="ListParagraph"/>
-      </w:pPr>
-    </w:p>
-    <w:p>
-      <w:pPr>
-        <w:pStyle w:val="ListParagraph"/>
-        <w:numPr>
-          <w:ilvl w:val="0"/>
+        <w:pStyle w:val="Prrafodelista"/>
+      </w:pPr>
+    </w:p>
+    <w:p>
+      <w:pPr>
+        <w:pStyle w:val="Prrafodelista"/>
+      </w:pPr>
+    </w:p>
+    <w:p>
+      <w:pPr>
+        <w:pStyle w:val="Prrafodelista"/>
+      </w:pPr>
+    </w:p>
+    <w:p>
+      <w:pPr>
+        <w:pStyle w:val="Prrafodelista"/>
+        <w:numPr>
+          <w:ilvl w:val="1"/>
           <w:numId w:val="7"/>
         </w:numPr>
         <w:rPr>
@@ -4219,24 +4899,39 @@
           <w:i/>
         </w:rPr>
         <w:lastRenderedPageBreak/>
-        <w:t>Terapeuta kontsulta:</w:t>
-      </w:r>
-    </w:p>
-    <w:p>
-      <w:pPr>
-        <w:pStyle w:val="ListParagraph"/>
+        <w:t xml:space="preserve">Terapeuta </w:t>
+      </w:r>
+      <w:proofErr w:type="spellStart"/>
+      <w:r>
         <w:rPr>
           <w:i/>
         </w:rPr>
-      </w:pPr>
-    </w:p>
-    <w:p>
-      <w:pPr>
-        <w:pStyle w:val="ListParagraph"/>
+        <w:t>kontsulta</w:t>
+      </w:r>
+      <w:proofErr w:type="spellEnd"/>
+      <w:r>
+        <w:rPr>
+          <w:i/>
+        </w:rPr>
+        <w:t>:</w:t>
+      </w:r>
+    </w:p>
+    <w:p>
+      <w:pPr>
+        <w:pStyle w:val="Prrafodelista"/>
+        <w:rPr>
+          <w:i/>
+        </w:rPr>
+      </w:pPr>
+    </w:p>
+    <w:p>
+      <w:pPr>
+        <w:pStyle w:val="Prrafodelista"/>
       </w:pPr>
       <w:r>
         <w:rPr>
           <w:noProof/>
+          <w:lang w:eastAsia="es-ES" w:bidi="ar-SA"/>
         </w:rPr>
         <w:drawing>
           <wp:inline distT="0" distB="0" distL="0" distR="0">
@@ -4275,6 +4970,306 @@
         </w:drawing>
       </w:r>
     </w:p>
+    <w:p>
+      <w:pPr>
+        <w:pStyle w:val="Prrafodelista"/>
+      </w:pPr>
+    </w:p>
+    <w:p>
+      <w:pPr>
+        <w:pStyle w:val="Prrafodelista"/>
+      </w:pPr>
+    </w:p>
+    <w:p>
+      <w:pPr>
+        <w:pStyle w:val="Prrafodelista"/>
+      </w:pPr>
+    </w:p>
+    <w:p>
+      <w:pPr>
+        <w:rPr>
+          <w:rFonts w:ascii="Liberation Serif" w:eastAsia="DejaVu Sans" w:hAnsi="Liberation Serif" w:cs="Mangal"/>
+          <w:kern w:val="3"/>
+          <w:sz w:val="24"/>
+          <w:szCs w:val="21"/>
+          <w:lang w:eastAsia="zh-CN" w:bidi="hi-IN"/>
+        </w:rPr>
+      </w:pPr>
+      <w:r>
+        <w:br w:type="page"/>
+      </w:r>
+    </w:p>
+    <w:p>
+      <w:pPr>
+        <w:pStyle w:val="Prrafodelista"/>
+        <w:numPr>
+          <w:ilvl w:val="0"/>
+          <w:numId w:val="7"/>
+        </w:numPr>
+        <w:rPr>
+          <w:b/>
+          <w:u w:val="single"/>
+        </w:rPr>
+      </w:pPr>
+      <w:proofErr w:type="spellStart"/>
+      <w:r>
+        <w:rPr>
+          <w:b/>
+          <w:u w:val="single"/>
+        </w:rPr>
+        <w:lastRenderedPageBreak/>
+        <w:t>Golsategia</w:t>
+      </w:r>
+      <w:proofErr w:type="spellEnd"/>
+      <w:r>
+        <w:rPr>
+          <w:b/>
+          <w:u w:val="single"/>
+        </w:rPr>
+        <w:t>:</w:t>
+      </w:r>
+    </w:p>
+    <w:p>
+      <w:pPr>
+        <w:pStyle w:val="Prrafodelista"/>
+        <w:rPr>
+          <w:szCs w:val="24"/>
+          <w:lang w:val="eu-ES"/>
+        </w:rPr>
+      </w:pPr>
+    </w:p>
+    <w:p>
+      <w:pPr>
+        <w:pStyle w:val="Prrafodelista"/>
+        <w:widowControl/>
+        <w:numPr>
+          <w:ilvl w:val="0"/>
+          <w:numId w:val="8"/>
+        </w:numPr>
+        <w:suppressAutoHyphens w:val="0"/>
+        <w:autoSpaceDN/>
+        <w:spacing w:after="200" w:line="276" w:lineRule="auto"/>
+        <w:textAlignment w:val="auto"/>
+        <w:rPr>
+          <w:rFonts w:ascii="Times New Roman" w:hAnsi="Times New Roman" w:cs="Times New Roman"/>
+          <w:color w:val="000000"/>
+          <w:sz w:val="22"/>
+          <w:szCs w:val="22"/>
+          <w:lang w:val="eu-ES"/>
+        </w:rPr>
+      </w:pPr>
+      <w:r>
+        <w:rPr>
+          <w:rFonts w:ascii="Times New Roman" w:hAnsi="Times New Roman" w:cs="Times New Roman"/>
+          <w:color w:val="000000"/>
+          <w:sz w:val="22"/>
+          <w:szCs w:val="22"/>
+          <w:lang w:val="eu-ES"/>
+        </w:rPr>
+        <w:t>Bezeroa: NAN aparte bere beste datu pertsonal batzuk ditu, helbidea eta jaiotze data besteak beste.</w:t>
+      </w:r>
+    </w:p>
+    <w:p>
+      <w:pPr>
+        <w:pStyle w:val="Prrafodelista"/>
+        <w:rPr>
+          <w:rFonts w:ascii="Times New Roman" w:hAnsi="Times New Roman" w:cs="Times New Roman"/>
+          <w:color w:val="000000"/>
+          <w:sz w:val="22"/>
+          <w:szCs w:val="22"/>
+          <w:lang w:val="eu-ES"/>
+        </w:rPr>
+      </w:pPr>
+    </w:p>
+    <w:p>
+      <w:pPr>
+        <w:pStyle w:val="Prrafodelista"/>
+        <w:widowControl/>
+        <w:numPr>
+          <w:ilvl w:val="0"/>
+          <w:numId w:val="8"/>
+        </w:numPr>
+        <w:suppressAutoHyphens w:val="0"/>
+        <w:autoSpaceDN/>
+        <w:spacing w:after="200" w:line="276" w:lineRule="auto"/>
+        <w:textAlignment w:val="auto"/>
+        <w:rPr>
+          <w:rFonts w:ascii="Times New Roman" w:hAnsi="Times New Roman" w:cs="Times New Roman"/>
+          <w:color w:val="000000"/>
+          <w:sz w:val="22"/>
+          <w:szCs w:val="22"/>
+          <w:lang w:val="eu-ES"/>
+        </w:rPr>
+      </w:pPr>
+      <w:r>
+        <w:rPr>
+          <w:rFonts w:ascii="Times New Roman" w:hAnsi="Times New Roman" w:cs="Times New Roman"/>
+          <w:color w:val="000000"/>
+          <w:sz w:val="22"/>
+          <w:szCs w:val="22"/>
+          <w:lang w:val="eu-ES"/>
+        </w:rPr>
+        <w:t>Erabiltzailea: NAN, izena, pasahitza, helbidea, jaiotze data, daukan rola(idazkari edo terapeuta) eta aktiboa badago edukiko du, erabiltzailea idazkari edo terapeuta izan daitekeenez rola atributua egongo da bilaketetan hori jakinda errazteko.</w:t>
+      </w:r>
+    </w:p>
+    <w:p>
+      <w:pPr>
+        <w:pStyle w:val="Prrafodelista"/>
+        <w:rPr>
+          <w:rFonts w:ascii="Times New Roman" w:hAnsi="Times New Roman" w:cs="Times New Roman"/>
+          <w:color w:val="000000"/>
+          <w:sz w:val="22"/>
+          <w:szCs w:val="22"/>
+          <w:lang w:val="eu-ES"/>
+        </w:rPr>
+      </w:pPr>
+    </w:p>
+    <w:p>
+      <w:pPr>
+        <w:pStyle w:val="Prrafodelista"/>
+        <w:widowControl/>
+        <w:numPr>
+          <w:ilvl w:val="0"/>
+          <w:numId w:val="8"/>
+        </w:numPr>
+        <w:suppressAutoHyphens w:val="0"/>
+        <w:autoSpaceDN/>
+        <w:spacing w:after="200" w:line="276" w:lineRule="auto"/>
+        <w:textAlignment w:val="auto"/>
+        <w:rPr>
+          <w:rFonts w:ascii="Times New Roman" w:hAnsi="Times New Roman" w:cs="Times New Roman"/>
+          <w:color w:val="000000"/>
+          <w:sz w:val="22"/>
+          <w:szCs w:val="22"/>
+          <w:lang w:val="eu-ES"/>
+        </w:rPr>
+      </w:pPr>
+      <w:proofErr w:type="spellStart"/>
+      <w:r>
+        <w:rPr>
+          <w:rFonts w:ascii="Times New Roman" w:hAnsi="Times New Roman" w:cs="Times New Roman"/>
+          <w:color w:val="000000"/>
+          <w:sz w:val="22"/>
+          <w:szCs w:val="22"/>
+          <w:lang w:val="eu-ES"/>
+        </w:rPr>
+        <w:t>Formakuntza</w:t>
+      </w:r>
+      <w:proofErr w:type="spellEnd"/>
+      <w:r>
+        <w:rPr>
+          <w:rFonts w:ascii="Times New Roman" w:hAnsi="Times New Roman" w:cs="Times New Roman"/>
+          <w:color w:val="000000"/>
+          <w:sz w:val="22"/>
+          <w:szCs w:val="22"/>
+          <w:lang w:val="eu-ES"/>
+        </w:rPr>
+        <w:t>: terapeuta id eta terapia mota id erlazionatzen du terapeutak dakizkien terapia motak sartzeko.</w:t>
+      </w:r>
+    </w:p>
+    <w:p>
+      <w:pPr>
+        <w:pStyle w:val="Prrafodelista"/>
+        <w:rPr>
+          <w:rFonts w:ascii="Times New Roman" w:hAnsi="Times New Roman" w:cs="Times New Roman"/>
+          <w:color w:val="000000"/>
+          <w:sz w:val="22"/>
+          <w:szCs w:val="22"/>
+          <w:lang w:val="eu-ES"/>
+        </w:rPr>
+      </w:pPr>
+    </w:p>
+    <w:p>
+      <w:pPr>
+        <w:pStyle w:val="Prrafodelista"/>
+        <w:widowControl/>
+        <w:numPr>
+          <w:ilvl w:val="0"/>
+          <w:numId w:val="8"/>
+        </w:numPr>
+        <w:suppressAutoHyphens w:val="0"/>
+        <w:autoSpaceDN/>
+        <w:spacing w:after="200" w:line="276" w:lineRule="auto"/>
+        <w:textAlignment w:val="auto"/>
+        <w:rPr>
+          <w:rFonts w:ascii="Times New Roman" w:hAnsi="Times New Roman" w:cs="Times New Roman"/>
+          <w:color w:val="000000"/>
+          <w:sz w:val="22"/>
+          <w:szCs w:val="22"/>
+          <w:lang w:val="eu-ES"/>
+        </w:rPr>
+      </w:pPr>
+      <w:r>
+        <w:rPr>
+          <w:rFonts w:ascii="Times New Roman" w:hAnsi="Times New Roman" w:cs="Times New Roman"/>
+          <w:color w:val="000000"/>
+          <w:sz w:val="22"/>
+          <w:szCs w:val="22"/>
+          <w:lang w:val="eu-ES"/>
+        </w:rPr>
+        <w:t>Hitzordua: data jakin bat, terapeutaren gakoa, bezero gakoa, zein terapia mota, oharra bat terapeuta jarritakoa eta ea hitzordu hori kobratuta dagoen, horrela bezero baten edo terapeuta baten hitzordu guztiak aurkitu daiteke.</w:t>
+      </w:r>
+    </w:p>
+    <w:p>
+      <w:pPr>
+        <w:pStyle w:val="Prrafodelista"/>
+        <w:rPr>
+          <w:rFonts w:ascii="Times New Roman" w:hAnsi="Times New Roman" w:cs="Times New Roman"/>
+          <w:color w:val="000000"/>
+          <w:sz w:val="22"/>
+          <w:szCs w:val="22"/>
+          <w:lang w:val="eu-ES"/>
+        </w:rPr>
+      </w:pPr>
+    </w:p>
+    <w:p>
+      <w:pPr>
+        <w:pStyle w:val="Prrafodelista"/>
+        <w:widowControl/>
+        <w:numPr>
+          <w:ilvl w:val="0"/>
+          <w:numId w:val="8"/>
+        </w:numPr>
+        <w:suppressAutoHyphens w:val="0"/>
+        <w:autoSpaceDN/>
+        <w:spacing w:after="200" w:line="276" w:lineRule="auto"/>
+        <w:textAlignment w:val="auto"/>
+        <w:rPr>
+          <w:rFonts w:ascii="Times New Roman" w:hAnsi="Times New Roman" w:cs="Times New Roman"/>
+          <w:color w:val="000000"/>
+          <w:sz w:val="22"/>
+          <w:szCs w:val="22"/>
+          <w:lang w:val="eu-ES"/>
+        </w:rPr>
+      </w:pPr>
+      <w:r>
+        <w:rPr>
+          <w:rFonts w:ascii="Times New Roman" w:hAnsi="Times New Roman" w:cs="Times New Roman"/>
+          <w:color w:val="000000"/>
+          <w:sz w:val="22"/>
+          <w:szCs w:val="22"/>
+          <w:lang w:val="eu-ES"/>
+        </w:rPr>
+        <w:t>Terapia Mota: terapiaren izena, daukan iraupena, kostua eta identifikatzailea dauka.</w:t>
+      </w:r>
+    </w:p>
+    <w:p>
+      <w:pPr>
+        <w:pStyle w:val="Prrafodelista"/>
+        <w:rPr>
+          <w:szCs w:val="24"/>
+          <w:lang w:val="eu-ES"/>
+        </w:rPr>
+      </w:pPr>
+    </w:p>
+    <w:p>
+      <w:pPr>
+        <w:pStyle w:val="Prrafodelista"/>
+        <w:rPr>
+          <w:lang w:val="eu-ES"/>
+        </w:rPr>
+      </w:pPr>
+    </w:p>
     <w:sectPr>
       <w:pgSz w:w="11906" w:h="16838"/>
       <w:pgMar w:top="1417" w:right="1701" w:bottom="1417" w:left="1701" w:header="708" w:footer="708" w:gutter="0"/>
@@ -4336,14 +5331,14 @@
   <w:footnote w:id="1">
     <w:p>
       <w:pPr>
-        <w:pStyle w:val="FootnoteText"/>
+        <w:pStyle w:val="Textonotapie"/>
         <w:rPr>
           <w:lang w:val="en-US"/>
         </w:rPr>
       </w:pPr>
       <w:r>
         <w:rPr>
-          <w:rStyle w:val="FootnoteReference"/>
+          <w:rStyle w:val="Refdenotaalpie"/>
         </w:rPr>
         <w:footnoteRef/>
       </w:r>
@@ -4351,18 +5346,60 @@
         <w:rPr>
           <w:lang w:val="en-US"/>
         </w:rPr>
-        <w:t xml:space="preserve"> Java: Objketuetara zuzendutako lengoia.</w:t>
+        <w:t xml:space="preserve"> Java: </w:t>
+      </w:r>
+      <w:proofErr w:type="spellStart"/>
+      <w:r>
+        <w:rPr>
+          <w:lang w:val="en-US"/>
+        </w:rPr>
+        <w:t>Objketuetara</w:t>
+      </w:r>
+      <w:proofErr w:type="spellEnd"/>
+      <w:r>
+        <w:rPr>
+          <w:lang w:val="en-US"/>
+        </w:rPr>
+        <w:t xml:space="preserve"> </w:t>
+      </w:r>
+      <w:proofErr w:type="spellStart"/>
+      <w:r>
+        <w:rPr>
+          <w:lang w:val="en-US"/>
+        </w:rPr>
+        <w:t>zuzendutako</w:t>
+      </w:r>
+      <w:proofErr w:type="spellEnd"/>
+      <w:r>
+        <w:rPr>
+          <w:lang w:val="en-US"/>
+        </w:rPr>
+        <w:t xml:space="preserve"> </w:t>
+      </w:r>
+      <w:proofErr w:type="spellStart"/>
+      <w:r>
+        <w:rPr>
+          <w:lang w:val="en-US"/>
+        </w:rPr>
+        <w:t>lengoia</w:t>
+      </w:r>
+      <w:proofErr w:type="spellEnd"/>
+      <w:r>
+        <w:rPr>
+          <w:lang w:val="en-US"/>
+        </w:rPr>
+        <w:t>.</w:t>
       </w:r>
     </w:p>
   </w:footnote>
   <w:footnote w:id="2">
     <w:p>
       <w:pPr>
-        <w:pStyle w:val="FootnoteText"/>
-      </w:pPr>
-      <w:r>
-        <w:rPr>
-          <w:rStyle w:val="FootnoteReference"/>
+        <w:pStyle w:val="Textonotapie"/>
+      </w:pPr>
+      <w:r>
+        <w:rPr>
+          <w:rStyle w:val="Refdenotaalpie"/>
         </w:rPr>
         <w:footnoteRef/>
       </w:r>
@@ -4370,27 +5407,99 @@
         <w:rPr>
           <w:lang w:val="en-US"/>
         </w:rPr>
-        <w:t xml:space="preserve"> MySQL: Structured Query Language. </w:t>
-      </w:r>
-      <w:r>
-        <w:t>Datu basean eragiketak egiteko lengoia.</w:t>
+        <w:t xml:space="preserve"> </w:t>
+      </w:r>
+      <w:proofErr w:type="spellStart"/>
+      <w:r>
+        <w:rPr>
+          <w:lang w:val="en-US"/>
+        </w:rPr>
+        <w:t>MySQL</w:t>
+      </w:r>
+      <w:proofErr w:type="spellEnd"/>
+      <w:r>
+        <w:rPr>
+          <w:lang w:val="en-US"/>
+        </w:rPr>
+        <w:t xml:space="preserve">: Structured Query Language. </w:t>
+      </w:r>
+      <w:proofErr w:type="spellStart"/>
+      <w:r>
+        <w:t>Datu</w:t>
+      </w:r>
+      <w:proofErr w:type="spellEnd"/>
+      <w:r>
+        <w:t xml:space="preserve"> </w:t>
+      </w:r>
+      <w:proofErr w:type="spellStart"/>
+      <w:r>
+        <w:t>basean</w:t>
+      </w:r>
+      <w:proofErr w:type="spellEnd"/>
+      <w:r>
+        <w:t xml:space="preserve"> </w:t>
+      </w:r>
+      <w:proofErr w:type="spellStart"/>
+      <w:r>
+        <w:t>eragiketak</w:t>
+      </w:r>
+      <w:proofErr w:type="spellEnd"/>
+      <w:r>
+        <w:t xml:space="preserve"> </w:t>
+      </w:r>
+      <w:proofErr w:type="spellStart"/>
+      <w:r>
+        <w:t>egiteko</w:t>
+      </w:r>
+      <w:proofErr w:type="spellEnd"/>
+      <w:r>
+        <w:t xml:space="preserve"> </w:t>
+      </w:r>
+      <w:proofErr w:type="spellStart"/>
+      <w:r>
+        <w:t>lengoia</w:t>
+      </w:r>
+      <w:proofErr w:type="spellEnd"/>
+      <w:r>
+        <w:t>.</w:t>
       </w:r>
     </w:p>
   </w:footnote>
   <w:footnote w:id="3">
     <w:p>
       <w:pPr>
-        <w:pStyle w:val="FootnoteText"/>
-      </w:pPr>
-      <w:r>
-        <w:rPr>
-          <w:rStyle w:val="FootnoteReference"/>
+        <w:pStyle w:val="Textonotapie"/>
+      </w:pPr>
+      <w:r>
+        <w:rPr>
+          <w:rStyle w:val="Refdenotaalpie"/>
         </w:rPr>
         <w:footnoteRef/>
       </w:r>
       <w:r>
-        <w:t xml:space="preserve"> Proiektu Helburu Dokumentua</w:t>
-      </w:r>
+        <w:t xml:space="preserve"> </w:t>
+      </w:r>
+      <w:proofErr w:type="spellStart"/>
+      <w:r>
+        <w:t>Proiektu</w:t>
+      </w:r>
+      <w:proofErr w:type="spellEnd"/>
+      <w:r>
+        <w:t xml:space="preserve"> </w:t>
+      </w:r>
+      <w:proofErr w:type="spellStart"/>
+      <w:r>
+        <w:t>Helburu</w:t>
+      </w:r>
+      <w:proofErr w:type="spellEnd"/>
+      <w:r>
+        <w:t xml:space="preserve"> </w:t>
+      </w:r>
+      <w:proofErr w:type="spellStart"/>
+      <w:r>
+        <w:t>Dokumentua</w:t>
+      </w:r>
+      <w:proofErr w:type="spellEnd"/>
     </w:p>
   </w:footnote>
 </w:footnotes>
@@ -4578,6 +5687,119 @@
     </w:lvl>
   </w:abstractNum>
   <w:abstractNum w:abstractNumId="2">
+    <w:nsid w:val="14827F96"/>
+    <w:multiLevelType w:val="hybridMultilevel"/>
+    <w:tmpl w:val="1F347770"/>
+    <w:lvl w:ilvl="0" w:tplc="0C0A0001">
+      <w:start w:val="1"/>
+      <w:numFmt w:val="bullet"/>
+      <w:lvlText w:val=""/>
+      <w:lvlJc w:val="left"/>
+      <w:pPr>
+        <w:ind w:left="720" w:hanging="360"/>
+      </w:pPr>
+      <w:rPr>
+        <w:rFonts w:ascii="Symbol" w:hAnsi="Symbol" w:hint="default"/>
+      </w:rPr>
+    </w:lvl>
+    <w:lvl w:ilvl="1" w:tplc="0C0A0003">
+      <w:start w:val="1"/>
+      <w:numFmt w:val="decimal"/>
+      <w:lvlText w:val="%2."/>
+      <w:lvlJc w:val="left"/>
+      <w:pPr>
+        <w:tabs>
+          <w:tab w:val="num" w:pos="1440"/>
+        </w:tabs>
+        <w:ind w:left="1440" w:hanging="360"/>
+      </w:pPr>
+    </w:lvl>
+    <w:lvl w:ilvl="2" w:tplc="0C0A0005">
+      <w:start w:val="1"/>
+      <w:numFmt w:val="decimal"/>
+      <w:lvlText w:val="%3."/>
+      <w:lvlJc w:val="left"/>
+      <w:pPr>
+        <w:tabs>
+          <w:tab w:val="num" w:pos="2160"/>
+        </w:tabs>
+        <w:ind w:left="2160" w:hanging="360"/>
+      </w:pPr>
+    </w:lvl>
+    <w:lvl w:ilvl="3" w:tplc="0C0A0001">
+      <w:start w:val="1"/>
+      <w:numFmt w:val="decimal"/>
+      <w:lvlText w:val="%4."/>
+      <w:lvlJc w:val="left"/>
+      <w:pPr>
+        <w:tabs>
+          <w:tab w:val="num" w:pos="2880"/>
+        </w:tabs>
+        <w:ind w:left="2880" w:hanging="360"/>
+      </w:pPr>
+    </w:lvl>
+    <w:lvl w:ilvl="4" w:tplc="0C0A0003">
+      <w:start w:val="1"/>
+      <w:numFmt w:val="decimal"/>
+      <w:lvlText w:val="%5."/>
+      <w:lvlJc w:val="left"/>
+      <w:pPr>
+        <w:tabs>
+          <w:tab w:val="num" w:pos="3600"/>
+        </w:tabs>
+        <w:ind w:left="3600" w:hanging="360"/>
+      </w:pPr>
+    </w:lvl>
+    <w:lvl w:ilvl="5" w:tplc="0C0A0005">
+      <w:start w:val="1"/>
+      <w:numFmt w:val="decimal"/>
+      <w:lvlText w:val="%6."/>
+      <w:lvlJc w:val="left"/>
+      <w:pPr>
+        <w:tabs>
+          <w:tab w:val="num" w:pos="4320"/>
+        </w:tabs>
+        <w:ind w:left="4320" w:hanging="360"/>
+      </w:pPr>
+    </w:lvl>
+    <w:lvl w:ilvl="6" w:tplc="0C0A0001">
+      <w:start w:val="1"/>
+      <w:numFmt w:val="decimal"/>
+      <w:lvlText w:val="%7."/>
+      <w:lvlJc w:val="left"/>
+      <w:pPr>
+        <w:tabs>
+          <w:tab w:val="num" w:pos="5040"/>
+        </w:tabs>
+        <w:ind w:left="5040" w:hanging="360"/>
+      </w:pPr>
+    </w:lvl>
+    <w:lvl w:ilvl="7" w:tplc="0C0A0003">
+      <w:start w:val="1"/>
+      <w:numFmt w:val="decimal"/>
+      <w:lvlText w:val="%8."/>
+      <w:lvlJc w:val="left"/>
+      <w:pPr>
+        <w:tabs>
+          <w:tab w:val="num" w:pos="5760"/>
+        </w:tabs>
+        <w:ind w:left="5760" w:hanging="360"/>
+      </w:pPr>
+    </w:lvl>
+    <w:lvl w:ilvl="8" w:tplc="0C0A0005">
+      <w:start w:val="1"/>
+      <w:numFmt w:val="decimal"/>
+      <w:lvlText w:val="%9."/>
+      <w:lvlJc w:val="left"/>
+      <w:pPr>
+        <w:tabs>
+          <w:tab w:val="num" w:pos="6480"/>
+        </w:tabs>
+        <w:ind w:left="6480" w:hanging="360"/>
+      </w:pPr>
+    </w:lvl>
+  </w:abstractNum>
+  <w:abstractNum w:abstractNumId="3">
     <w:nsid w:val="2F5B79EC"/>
     <w:multiLevelType w:val="multilevel"/>
     <w:tmpl w:val="13645900"/>
@@ -4669,7 +5891,7 @@
       </w:pPr>
     </w:lvl>
   </w:abstractNum>
-  <w:abstractNum w:abstractNumId="3">
+  <w:abstractNum w:abstractNumId="4">
     <w:nsid w:val="410A548D"/>
     <w:multiLevelType w:val="multilevel"/>
     <w:tmpl w:val="FB161AA4"/>
@@ -4800,7 +6022,7 @@
       </w:rPr>
     </w:lvl>
   </w:abstractNum>
-  <w:abstractNum w:abstractNumId="4">
+  <w:abstractNum w:abstractNumId="5">
     <w:nsid w:val="43DB6545"/>
     <w:multiLevelType w:val="hybridMultilevel"/>
     <w:tmpl w:val="C8DC5B28"/>
@@ -4892,7 +6114,7 @@
       </w:pPr>
     </w:lvl>
   </w:abstractNum>
-  <w:abstractNum w:abstractNumId="5">
+  <w:abstractNum w:abstractNumId="6">
     <w:nsid w:val="6E323C9F"/>
     <w:multiLevelType w:val="multilevel"/>
     <w:tmpl w:val="D6ECDE2E"/>
@@ -5023,10 +6245,10 @@
       </w:rPr>
     </w:lvl>
   </w:abstractNum>
-  <w:abstractNum w:abstractNumId="6">
+  <w:abstractNum w:abstractNumId="7">
     <w:nsid w:val="7BE971A6"/>
     <w:multiLevelType w:val="hybridMultilevel"/>
-    <w:tmpl w:val="5A060A5A"/>
+    <w:tmpl w:val="14DA3006"/>
     <w:lvl w:ilvl="0" w:tplc="0C0A000F">
       <w:start w:val="1"/>
       <w:numFmt w:val="decimal"/>
@@ -5110,7 +6332,7 @@
     </w:lvl>
   </w:abstractNum>
   <w:num w:numId="1">
-    <w:abstractNumId w:val="4"/>
+    <w:abstractNumId w:val="5"/>
   </w:num>
   <w:num w:numId="2">
     <w:abstractNumId w:val="1"/>
@@ -5119,16 +6341,47 @@
     <w:abstractNumId w:val="0"/>
   </w:num>
   <w:num w:numId="4">
-    <w:abstractNumId w:val="2"/>
+    <w:abstractNumId w:val="3"/>
   </w:num>
   <w:num w:numId="5">
-    <w:abstractNumId w:val="3"/>
+    <w:abstractNumId w:val="4"/>
   </w:num>
   <w:num w:numId="6">
-    <w:abstractNumId w:val="5"/>
+    <w:abstractNumId w:val="6"/>
   </w:num>
   <w:num w:numId="7">
-    <w:abstractNumId w:val="6"/>
+    <w:abstractNumId w:val="7"/>
+  </w:num>
+  <w:num w:numId="8">
+    <w:abstractNumId w:val="2"/>
+    <w:lvlOverride w:ilvl="0"/>
+    <w:lvlOverride w:ilvl="1">
+      <w:startOverride w:val="1"/>
+    </w:lvlOverride>
+    <w:lvlOverride w:ilvl="2">
+      <w:startOverride w:val="1"/>
+    </w:lvlOverride>
+    <w:lvlOverride w:ilvl="3">
+      <w:startOverride w:val="1"/>
+    </w:lvlOverride>
+    <w:lvlOverride w:ilvl="4">
+      <w:startOverride w:val="1"/>
+    </w:lvlOverride>
+    <w:lvlOverride w:ilvl="5">
+      <w:startOverride w:val="1"/>
+    </w:lvlOverride>
+    <w:lvlOverride w:ilvl="6">
+      <w:startOverride w:val="1"/>
+    </w:lvlOverride>
+    <w:lvlOverride w:ilvl="7">
+      <w:startOverride w:val="1"/>
+    </w:lvlOverride>
+    <w:lvlOverride w:ilvl="8">
+      <w:startOverride w:val="1"/>
+    </w:lvlOverride>
+  </w:num>
+  <w:num w:numId="9">
+    <w:abstractNumId w:val="2"/>
   </w:num>
 </w:numbering>
 </file>
@@ -5294,13 +6547,13 @@
     <w:qFormat/>
     <w:rsid w:val="00FC1405"/>
   </w:style>
-  <w:style w:type="character" w:default="1" w:styleId="DefaultParagraphFont">
+  <w:style w:type="character" w:default="1" w:styleId="Fuentedeprrafopredeter">
     <w:name w:val="Default Paragraph Font"/>
     <w:uiPriority w:val="1"/>
     <w:semiHidden/>
     <w:unhideWhenUsed/>
   </w:style>
-  <w:style w:type="table" w:default="1" w:styleId="TableNormal">
+  <w:style w:type="table" w:default="1" w:styleId="Tablanormal">
     <w:name w:val="Normal Table"/>
     <w:uiPriority w:val="99"/>
     <w:semiHidden/>
@@ -5316,16 +6569,16 @@
       </w:tblCellMar>
     </w:tblPr>
   </w:style>
-  <w:style w:type="numbering" w:default="1" w:styleId="NoList">
+  <w:style w:type="numbering" w:default="1" w:styleId="Sinlista">
     <w:name w:val="No List"/>
     <w:uiPriority w:val="99"/>
     <w:semiHidden/>
     <w:unhideWhenUsed/>
   </w:style>
-  <w:style w:type="paragraph" w:styleId="BalloonText">
+  <w:style w:type="paragraph" w:styleId="Textodeglobo">
     <w:name w:val="Balloon Text"/>
     <w:basedOn w:val="Normal"/>
-    <w:link w:val="BalloonTextChar"/>
+    <w:link w:val="TextodegloboCar"/>
     <w:uiPriority w:val="99"/>
     <w:semiHidden/>
     <w:unhideWhenUsed/>
@@ -5339,10 +6592,10 @@
       <w:szCs w:val="16"/>
     </w:rPr>
   </w:style>
-  <w:style w:type="character" w:customStyle="1" w:styleId="BalloonTextChar">
-    <w:name w:val="Balloon Text Char"/>
-    <w:basedOn w:val="DefaultParagraphFont"/>
-    <w:link w:val="BalloonText"/>
+  <w:style w:type="character" w:customStyle="1" w:styleId="TextodegloboCar">
+    <w:name w:val="Texto de globo Car"/>
+    <w:basedOn w:val="Fuentedeprrafopredeter"/>
+    <w:link w:val="Textodeglobo"/>
     <w:uiPriority w:val="99"/>
     <w:semiHidden/>
     <w:rsid w:val="00154CA4"/>
@@ -5370,10 +6623,10 @@
       <w:lang w:eastAsia="zh-CN" w:bidi="hi-IN"/>
     </w:rPr>
   </w:style>
-  <w:style w:type="paragraph" w:styleId="FootnoteText">
+  <w:style w:type="paragraph" w:styleId="Textonotapie">
     <w:name w:val="footnote text"/>
     <w:basedOn w:val="Normal"/>
-    <w:link w:val="FootnoteTextChar"/>
+    <w:link w:val="TextonotapieCar"/>
     <w:uiPriority w:val="99"/>
     <w:semiHidden/>
     <w:unhideWhenUsed/>
@@ -5393,10 +6646,10 @@
       <w:lang w:eastAsia="zh-CN" w:bidi="hi-IN"/>
     </w:rPr>
   </w:style>
-  <w:style w:type="character" w:customStyle="1" w:styleId="FootnoteTextChar">
-    <w:name w:val="Footnote Text Char"/>
-    <w:basedOn w:val="DefaultParagraphFont"/>
-    <w:link w:val="FootnoteText"/>
+  <w:style w:type="character" w:customStyle="1" w:styleId="TextonotapieCar">
+    <w:name w:val="Texto nota pie Car"/>
+    <w:basedOn w:val="Fuentedeprrafopredeter"/>
+    <w:link w:val="Textonotapie"/>
     <w:uiPriority w:val="99"/>
     <w:semiHidden/>
     <w:rsid w:val="007972DB"/>
@@ -5408,9 +6661,9 @@
       <w:lang w:eastAsia="zh-CN" w:bidi="hi-IN"/>
     </w:rPr>
   </w:style>
-  <w:style w:type="character" w:styleId="FootnoteReference">
+  <w:style w:type="character" w:styleId="Refdenotaalpie">
     <w:name w:val="footnote reference"/>
-    <w:basedOn w:val="DefaultParagraphFont"/>
+    <w:basedOn w:val="Fuentedeprrafopredeter"/>
     <w:uiPriority w:val="99"/>
     <w:semiHidden/>
     <w:unhideWhenUsed/>
@@ -5419,7 +6672,7 @@
       <w:vertAlign w:val="superscript"/>
     </w:rPr>
   </w:style>
-  <w:style w:type="paragraph" w:styleId="ListParagraph">
+  <w:style w:type="paragraph" w:styleId="Prrafodelista">
     <w:name w:val="List Paragraph"/>
     <w:basedOn w:val="Normal"/>
     <w:uiPriority w:val="34"/>
@@ -5519,39 +6772,6 @@
         </w:p>
       </w:docPartBody>
     </w:docPart>
-    <w:docPart>
-      <w:docPartPr>
-        <w:name w:val="8C2A6FA9CE074B4CAEBB0BB71B224E05"/>
-        <w:category>
-          <w:name w:val="General"/>
-          <w:gallery w:val="placeholder"/>
-        </w:category>
-        <w:types>
-          <w:type w:val="bbPlcHdr"/>
-        </w:types>
-        <w:behaviors>
-          <w:behavior w:val="content"/>
-        </w:behaviors>
-        <w:guid w:val="{F2951149-B3BC-479F-BD9C-170D478385BD}"/>
-      </w:docPartPr>
-      <w:docPartBody>
-        <w:p>
-          <w:pPr>
-            <w:pStyle w:val="8C2A6FA9CE074B4CAEBB0BB71B224E05"/>
-          </w:pPr>
-          <w:r>
-            <w:rPr>
-              <w:b/>
-              <w:bCs/>
-              <w:color w:val="1F497D" w:themeColor="text2"/>
-              <w:sz w:val="72"/>
-              <w:szCs w:val="72"/>
-            </w:rPr>
-            <w:t>[Type the document title]</w:t>
-          </w:r>
-        </w:p>
-      </w:docPartBody>
-    </w:docPart>
   </w:docParts>
 </w:glossaryDocument>
 </file>
@@ -5563,21 +6783,28 @@
     <w:charset w:val="00"/>
     <w:family w:val="roman"/>
     <w:pitch w:val="variable"/>
-    <w:sig w:usb0="E0002AFF" w:usb1="C0007841" w:usb2="00000009" w:usb3="00000000" w:csb0="000001FF" w:csb1="00000000"/>
+    <w:sig w:usb0="E0002AEF" w:usb1="C0007841" w:usb2="00000009" w:usb3="00000000" w:csb0="000001FF" w:csb1="00000000"/>
+  </w:font>
+  <w:font w:name="Symbol">
+    <w:panose1 w:val="05050102010706020507"/>
+    <w:charset w:val="02"/>
+    <w:family w:val="roman"/>
+    <w:pitch w:val="variable"/>
+    <w:sig w:usb0="00000000" w:usb1="10000000" w:usb2="00000000" w:usb3="00000000" w:csb0="80000000" w:csb1="00000000"/>
   </w:font>
   <w:font w:name="Calibri">
     <w:panose1 w:val="020F0502020204030204"/>
     <w:charset w:val="00"/>
     <w:family w:val="swiss"/>
     <w:pitch w:val="variable"/>
-    <w:sig w:usb0="E10002FF" w:usb1="4000ACFF" w:usb2="00000009" w:usb3="00000000" w:csb0="0000019F" w:csb1="00000000"/>
+    <w:sig w:usb0="A00002EF" w:usb1="4000207B" w:usb2="00000000" w:usb3="00000000" w:csb0="0000009F" w:csb1="00000000"/>
   </w:font>
   <w:font w:name="Tahoma">
     <w:panose1 w:val="020B0604030504040204"/>
     <w:charset w:val="00"/>
     <w:family w:val="swiss"/>
     <w:pitch w:val="variable"/>
-    <w:sig w:usb0="E1002EFF" w:usb1="C000605B" w:usb2="00000029" w:usb3="00000000" w:csb0="000101FF" w:csb1="00000000"/>
+    <w:sig w:usb0="E1002AFF" w:usb1="C000605B" w:usb2="00000029" w:usb3="00000000" w:csb0="000101FF" w:csb1="00000000"/>
   </w:font>
   <w:font w:name="Liberation Serif">
     <w:altName w:val="Times New Roman"/>
@@ -5607,7 +6834,7 @@
     <w:charset w:val="00"/>
     <w:family w:val="roman"/>
     <w:pitch w:val="variable"/>
-    <w:sig w:usb0="A00002EF" w:usb1="4000004B" w:usb2="00000000" w:usb3="00000000" w:csb0="0000019F" w:csb1="00000000"/>
+    <w:sig w:usb0="A00002EF" w:usb1="4000004B" w:usb2="00000000" w:usb3="00000000" w:csb0="0000009F" w:csb1="00000000"/>
   </w:font>
 </w:fonts>
 </file>
@@ -5626,6 +6853,7 @@
     <w:rsid w:val="00180E53"/>
     <w:rsid w:val="008A4810"/>
     <w:rsid w:val="009B33BC"/>
+    <w:rsid w:val="00E56EAB"/>
   </w:rsids>
   <m:mathPr>
     <m:mathFont m:val="Cambria Math"/>
@@ -5808,13 +7036,13 @@
     <w:qFormat/>
     <w:rsid w:val="00180E53"/>
   </w:style>
-  <w:style w:type="character" w:default="1" w:styleId="DefaultParagraphFont">
+  <w:style w:type="character" w:default="1" w:styleId="Fuentedeprrafopredeter">
     <w:name w:val="Default Paragraph Font"/>
     <w:uiPriority w:val="1"/>
     <w:semiHidden/>
     <w:unhideWhenUsed/>
   </w:style>
-  <w:style w:type="table" w:default="1" w:styleId="TableNormal">
+  <w:style w:type="table" w:default="1" w:styleId="Tablanormal">
     <w:name w:val="Normal Table"/>
     <w:uiPriority w:val="99"/>
     <w:semiHidden/>
@@ -5830,7 +7058,7 @@
       </w:tblCellMar>
     </w:tblPr>
   </w:style>
-  <w:style w:type="numbering" w:default="1" w:styleId="NoList">
+  <w:style w:type="numbering" w:default="1" w:styleId="Sinlista">
     <w:name w:val="No List"/>
     <w:uiPriority w:val="99"/>
     <w:semiHidden/>
@@ -6176,7 +7404,7 @@
 </file>
 
 <file path=customXml/itemProps2.xml><?xml version="1.0" encoding="utf-8"?>
-<ds:datastoreItem xmlns:ds="http://schemas.openxmlformats.org/officeDocument/2006/customXml" ds:itemID="{0E8E8EDD-FA33-4016-9DB8-D93AAD73A6AA}">
+<ds:datastoreItem xmlns:ds="http://schemas.openxmlformats.org/officeDocument/2006/customXml" ds:itemID="{E8228E57-6A38-4AC0-A178-D9DA58003B77}">
   <ds:schemaRefs>
     <ds:schemaRef ds:uri="http://schemas.openxmlformats.org/officeDocument/2006/bibliography"/>
   </ds:schemaRefs>

</xml_diff>

<commit_message>
Plangintza vs Errealitatea memorian sartu dut, nire ustez memoria bukatuta utziz
</commit_message>
<xml_diff>
--- a/MasTer/Dokumentuak/Memoria/Memoria.docx
+++ b/MasTer/Dokumentuak/Memoria/Memoria.docx
@@ -188,9 +188,6 @@
                           </w:rPr>
                           <w:alias w:val="Title"/>
                           <w:id w:val="15866532"/>
-                          <w:placeholder>
-                            <w:docPart w:val="8C2A6FA9CE074B4CAEBB0BB71B224E05"/>
-                          </w:placeholder>
                           <w:dataBinding w:prefixMappings="xmlns:ns0='http://schemas.openxmlformats.org/package/2006/metadata/core-properties' xmlns:ns1='http://purl.org/dc/elements/1.1/'" w:xpath="/ns0:coreProperties[1]/ns1:title[1]" w:storeItemID="{6C3C8BC8-F283-45AE-878A-BAB7291924A1}"/>
                           <w:text/>
                         </w:sdtPr>
@@ -5009,24 +5006,202 @@
         <w:rPr>
           <w:b/>
           <w:u w:val="single"/>
-        </w:rPr>
-      </w:pPr>
-      <w:proofErr w:type="spellStart"/>
+          <w:lang w:val="eu-ES"/>
+        </w:rPr>
+      </w:pPr>
       <w:r>
         <w:rPr>
           <w:b/>
           <w:u w:val="single"/>
+          <w:lang w:val="eu-ES"/>
         </w:rPr>
         <w:lastRenderedPageBreak/>
-        <w:t>Golsategia</w:t>
-      </w:r>
-      <w:proofErr w:type="spellEnd"/>
+        <w:t>Hausnarketa</w:t>
+      </w:r>
       <w:r>
         <w:rPr>
           <w:b/>
           <w:u w:val="single"/>
+          <w:lang w:val="eu-ES"/>
         </w:rPr>
         <w:t>:</w:t>
+      </w:r>
+      <w:r>
+        <w:rPr>
+          <w:b/>
+          <w:u w:val="single"/>
+          <w:lang w:val="eu-ES"/>
+        </w:rPr>
+        <w:t xml:space="preserve"> Plan</w:t>
+      </w:r>
+      <w:r>
+        <w:rPr>
+          <w:b/>
+          <w:u w:val="single"/>
+          <w:lang w:val="eu-ES"/>
+        </w:rPr>
+        <w:t>gintza</w:t>
+      </w:r>
+      <w:r>
+        <w:rPr>
+          <w:b/>
+          <w:u w:val="single"/>
+          <w:lang w:val="eu-ES"/>
+        </w:rPr>
+        <w:t xml:space="preserve"> vs Errealitate:</w:t>
+      </w:r>
+    </w:p>
+    <w:p>
+      <w:pPr>
+        <w:pStyle w:val="Prrafodelista"/>
+        <w:rPr>
+          <w:rFonts w:ascii="Times New Roman" w:hAnsi="Times New Roman" w:cs="Times New Roman"/>
+          <w:lang w:val="eu-ES"/>
+        </w:rPr>
+      </w:pPr>
+    </w:p>
+    <w:p>
+      <w:pPr>
+        <w:pStyle w:val="Prrafodelista"/>
+        <w:rPr>
+          <w:rFonts w:ascii="Times New Roman" w:hAnsi="Times New Roman" w:cs="Times New Roman"/>
+          <w:lang w:val="eu-ES"/>
+        </w:rPr>
+      </w:pPr>
+      <w:r>
+        <w:rPr>
+          <w:rFonts w:ascii="Times New Roman" w:hAnsi="Times New Roman" w:cs="Times New Roman"/>
+          <w:lang w:val="eu-ES"/>
+        </w:rPr>
+        <w:tab/>
+      </w:r>
+      <w:r>
+        <w:rPr>
+          <w:rFonts w:ascii="Times New Roman" w:hAnsi="Times New Roman" w:cs="Times New Roman"/>
+          <w:lang w:val="eu-ES"/>
+        </w:rPr>
+        <w:t xml:space="preserve">Proiektuan zehar ikusi dugu </w:t>
+      </w:r>
+      <w:r>
+        <w:rPr>
+          <w:rFonts w:ascii="Times New Roman" w:hAnsi="Times New Roman" w:cs="Times New Roman"/>
+          <w:lang w:val="eu-ES"/>
+        </w:rPr>
+        <w:t>planeatuta geneukana eta benetan egin duguna ez zela berdina. Astero egin behar genuen lana pentsatzen genuen baino luzeago eta korapilatsuagoa zen</w:t>
+      </w:r>
+      <w:r>
+        <w:rPr>
+          <w:rFonts w:ascii="Times New Roman" w:hAnsi="Times New Roman" w:cs="Times New Roman"/>
+          <w:lang w:val="eu-ES"/>
+        </w:rPr>
+        <w:t xml:space="preserve"> edo hasieran pentsatuta geneukan atal eta interfaze batzuk gero ez zen beharrezkoa</w:t>
+      </w:r>
+      <w:r>
+        <w:rPr>
+          <w:rFonts w:ascii="Times New Roman" w:hAnsi="Times New Roman" w:cs="Times New Roman"/>
+          <w:lang w:val="eu-ES"/>
+        </w:rPr>
+        <w:t>, gainera dokumentu batzuk behin baino gehiagotan aldatu behar izan ditugu nahiz eta plangintzan bukatuta zegoela jarri.</w:t>
+      </w:r>
+    </w:p>
+    <w:p>
+      <w:pPr>
+        <w:pStyle w:val="Prrafodelista"/>
+        <w:rPr>
+          <w:rFonts w:ascii="Times New Roman" w:hAnsi="Times New Roman" w:cs="Times New Roman"/>
+          <w:lang w:val="eu-ES"/>
+        </w:rPr>
+      </w:pPr>
+      <w:r>
+        <w:rPr>
+          <w:rFonts w:ascii="Times New Roman" w:hAnsi="Times New Roman" w:cs="Times New Roman"/>
+          <w:lang w:val="eu-ES"/>
+        </w:rPr>
+        <w:tab/>
+        <w:t>Horren ondorioz geneukan datak ez genituen betetzen eta astero lan gehiago geneukan</w:t>
+      </w:r>
+      <w:r>
+        <w:rPr>
+          <w:rFonts w:ascii="Times New Roman" w:hAnsi="Times New Roman" w:cs="Times New Roman"/>
+          <w:lang w:val="eu-ES"/>
+        </w:rPr>
+        <w:t xml:space="preserve"> eta plangintzatik urruntzen ginen</w:t>
+      </w:r>
+      <w:r>
+        <w:rPr>
+          <w:rFonts w:ascii="Times New Roman" w:hAnsi="Times New Roman" w:cs="Times New Roman"/>
+          <w:lang w:val="eu-ES"/>
+        </w:rPr>
+        <w:t xml:space="preserve">, azkenean aste bateko atzerapena </w:t>
+      </w:r>
+      <w:r>
+        <w:rPr>
+          <w:rFonts w:ascii="Times New Roman" w:hAnsi="Times New Roman" w:cs="Times New Roman"/>
+          <w:lang w:val="eu-ES"/>
+        </w:rPr>
+        <w:t>lortuz</w:t>
+      </w:r>
+      <w:r>
+        <w:rPr>
+          <w:rFonts w:ascii="Times New Roman" w:hAnsi="Times New Roman" w:cs="Times New Roman"/>
+          <w:lang w:val="eu-ES"/>
+        </w:rPr>
+        <w:t>.</w:t>
+      </w:r>
+      <w:r>
+        <w:rPr>
+          <w:rFonts w:ascii="Times New Roman" w:hAnsi="Times New Roman" w:cs="Times New Roman"/>
+          <w:lang w:val="eu-ES"/>
+        </w:rPr>
+        <w:t xml:space="preserve"> Dokumentuen aldaketak batzuetan, datu basean aldaketak eragiten zuen eta hori diseinuan eragina izateaz aparte inplementazioan ere beraz, denbora galtzen genuen eguneraketan.</w:t>
+      </w:r>
+    </w:p>
+    <w:p>
+      <w:pPr>
+        <w:pStyle w:val="Prrafodelista"/>
+        <w:rPr>
+          <w:rFonts w:ascii="Times New Roman" w:hAnsi="Times New Roman" w:cs="Times New Roman"/>
+          <w:lang w:val="eu-ES"/>
+        </w:rPr>
+      </w:pPr>
+      <w:r>
+        <w:rPr>
+          <w:rFonts w:ascii="Times New Roman" w:hAnsi="Times New Roman" w:cs="Times New Roman"/>
+          <w:lang w:val="eu-ES"/>
+        </w:rPr>
+        <w:tab/>
+        <w:t>Azkenean ordu gehiago sartuz atzerapena desegin dugu eta planeatutakoaren antza handia dauka.</w:t>
+      </w:r>
+    </w:p>
+    <w:p>
+      <w:pPr>
+        <w:pStyle w:val="Prrafodelista"/>
+        <w:rPr>
+          <w:rFonts w:ascii="Times New Roman" w:hAnsi="Times New Roman" w:cs="Times New Roman"/>
+          <w:lang w:val="eu-ES"/>
+        </w:rPr>
+      </w:pPr>
+    </w:p>
+    <w:p>
+      <w:pPr>
+        <w:pStyle w:val="Prrafodelista"/>
+        <w:numPr>
+          <w:ilvl w:val="0"/>
+          <w:numId w:val="7"/>
+        </w:numPr>
+        <w:rPr>
+          <w:b/>
+          <w:u w:val="single"/>
+          <w:lang w:val="eu-ES"/>
+        </w:rPr>
+      </w:pPr>
+      <w:r>
+        <w:rPr>
+          <w:b/>
+          <w:u w:val="single"/>
+          <w:lang w:val="eu-ES"/>
+        </w:rPr>
+        <w:t>Glosategia:</w:t>
       </w:r>
     </w:p>
     <w:p>
@@ -6742,36 +6917,6 @@
         </w:p>
       </w:docPartBody>
     </w:docPart>
-    <w:docPart>
-      <w:docPartPr>
-        <w:name w:val="588C4DA2215C46ACB12EA6F3471A400D"/>
-        <w:category>
-          <w:name w:val="General"/>
-          <w:gallery w:val="placeholder"/>
-        </w:category>
-        <w:types>
-          <w:type w:val="bbPlcHdr"/>
-        </w:types>
-        <w:behaviors>
-          <w:behavior w:val="content"/>
-        </w:behaviors>
-        <w:guid w:val="{7C1C2EB9-F5D4-4529-B15E-6EDDF5A66C51}"/>
-      </w:docPartPr>
-      <w:docPartBody>
-        <w:p>
-          <w:pPr>
-            <w:pStyle w:val="588C4DA2215C46ACB12EA6F3471A400D"/>
-          </w:pPr>
-          <w:r>
-            <w:rPr>
-              <w:sz w:val="96"/>
-              <w:szCs w:val="96"/>
-            </w:rPr>
-            <w:t>[Year]</w:t>
-          </w:r>
-        </w:p>
-      </w:docPartBody>
-    </w:docPart>
   </w:docParts>
 </w:glossaryDocument>
 </file>
@@ -6851,6 +6996,7 @@
   <w:rsids>
     <w:rsidRoot w:val="009B33BC"/>
     <w:rsid w:val="00180E53"/>
+    <w:rsid w:val="0058576E"/>
     <w:rsid w:val="008A4810"/>
     <w:rsid w:val="009B33BC"/>
     <w:rsid w:val="00E56EAB"/>
@@ -7404,7 +7550,7 @@
 </file>
 
 <file path=customXml/itemProps2.xml><?xml version="1.0" encoding="utf-8"?>
-<ds:datastoreItem xmlns:ds="http://schemas.openxmlformats.org/officeDocument/2006/customXml" ds:itemID="{E8228E57-6A38-4AC0-A178-D9DA58003B77}">
+<ds:datastoreItem xmlns:ds="http://schemas.openxmlformats.org/officeDocument/2006/customXml" ds:itemID="{B959EE1A-0F55-43AF-A62B-EBCF9894EE3D}">
   <ds:schemaRefs>
     <ds:schemaRef ds:uri="http://schemas.openxmlformats.org/officeDocument/2006/bibliography"/>
   </ds:schemaRefs>

</xml_diff>